<commit_message>
added UserStory map Anbieter
</commit_message>
<xml_diff>
--- a/SYP(MUH)/UserStories-TravelAdvisor.docx
+++ b/SYP(MUH)/UserStories-TravelAdvisor.docx
@@ -7,9 +7,11 @@
         <w:pStyle w:val="berschrift1"/>
         <w:jc w:val="center"/>
       </w:pPr>
+      <w:proofErr w:type="spellStart"/>
       <w:r>
         <w:t>UserStories</w:t>
       </w:r>
+      <w:proofErr w:type="spellEnd"/>
     </w:p>
     <w:p>
       <w:pPr>
@@ -20,8 +22,13 @@
         </w:numPr>
       </w:pPr>
       <w:r>
-        <w:t>Liste aller UserStories</w:t>
+        <w:t xml:space="preserve">Liste aller </w:t>
       </w:r>
+      <w:proofErr w:type="spellStart"/>
+      <w:r>
+        <w:t>UserStories</w:t>
+      </w:r>
+      <w:proofErr w:type="spellEnd"/>
     </w:p>
     <w:tbl>
       <w:tblPr>
@@ -1168,8 +1175,6 @@
               </w:rPr>
               <w:t>Prämien filtern</w:t>
             </w:r>
-            <w:bookmarkStart w:id="0" w:name="_GoBack"/>
-            <w:bookmarkEnd w:id="0"/>
           </w:p>
         </w:tc>
       </w:tr>
@@ -1183,9 +1188,11 @@
           <w:numId w:val="1"/>
         </w:numPr>
       </w:pPr>
+      <w:proofErr w:type="spellStart"/>
       <w:r>
         <w:t>UserStories</w:t>
       </w:r>
+      <w:proofErr w:type="spellEnd"/>
     </w:p>
     <w:p>
       <w:pPr>
@@ -1505,16 +1512,133 @@
           <w:lang w:eastAsia="de-AT"/>
         </w:rPr>
       </w:pPr>
+      <w:proofErr w:type="spellStart"/>
       <w:r>
         <w:rPr>
           <w:lang w:eastAsia="de-AT"/>
         </w:rPr>
+        <w:lastRenderedPageBreak/>
         <w:t>UserStory-Map</w:t>
       </w:r>
+      <w:proofErr w:type="spellEnd"/>
+    </w:p>
+    <w:p>
+      <w:pPr>
+        <w:pStyle w:val="berschrift2"/>
+        <w:numPr>
+          <w:ilvl w:val="1"/>
+          <w:numId w:val="1"/>
+        </w:numPr>
+        <w:rPr>
+          <w:lang w:eastAsia="de-AT"/>
+        </w:rPr>
+      </w:pPr>
+      <w:r>
+        <w:rPr>
+          <w:lang w:eastAsia="de-AT"/>
+        </w:rPr>
+        <w:t>Anbieter</w:t>
+      </w:r>
+    </w:p>
+    <w:p>
+      <w:pPr>
+        <w:rPr>
+          <w:lang w:eastAsia="de-AT"/>
+        </w:rPr>
+      </w:pPr>
+      <w:r>
+        <w:rPr>
+          <w:noProof/>
+        </w:rPr>
+        <w:drawing>
+          <wp:inline distT="0" distB="0" distL="0" distR="0" wp14:anchorId="775F29E8" wp14:editId="567D2F92">
+            <wp:extent cx="6229350" cy="2983524"/>
+            <wp:effectExtent l="0" t="0" r="0" b="7620"/>
+            <wp:docPr id="2" name="Grafik 2"/>
+            <wp:cNvGraphicFramePr>
+              <a:graphicFrameLocks xmlns:a="http://schemas.openxmlformats.org/drawingml/2006/main" noChangeAspect="1"/>
+            </wp:cNvGraphicFramePr>
+            <a:graphic xmlns:a="http://schemas.openxmlformats.org/drawingml/2006/main">
+              <a:graphicData uri="http://schemas.openxmlformats.org/drawingml/2006/picture">
+                <pic:pic xmlns:pic="http://schemas.openxmlformats.org/drawingml/2006/picture">
+                  <pic:nvPicPr>
+                    <pic:cNvPr id="1" name=""/>
+                    <pic:cNvPicPr/>
+                  </pic:nvPicPr>
+                  <pic:blipFill>
+                    <a:blip r:embed="rId7"/>
+                    <a:stretch>
+                      <a:fillRect/>
+                    </a:stretch>
+                  </pic:blipFill>
+                  <pic:spPr>
+                    <a:xfrm>
+                      <a:off x="0" y="0"/>
+                      <a:ext cx="6242656" cy="2989897"/>
+                    </a:xfrm>
+                    <a:prstGeom prst="rect">
+                      <a:avLst/>
+                    </a:prstGeom>
+                  </pic:spPr>
+                </pic:pic>
+              </a:graphicData>
+            </a:graphic>
+          </wp:inline>
+        </w:drawing>
+      </w:r>
+    </w:p>
+    <w:p>
+      <w:pPr>
+        <w:rPr>
+          <w:lang w:eastAsia="de-AT"/>
+        </w:rPr>
+      </w:pPr>
+      <w:r>
+        <w:rPr>
+          <w:noProof/>
+        </w:rPr>
+        <w:drawing>
+          <wp:inline distT="0" distB="0" distL="0" distR="0" wp14:anchorId="6618A89A" wp14:editId="3902B743">
+            <wp:extent cx="5760720" cy="2717165"/>
+            <wp:effectExtent l="0" t="0" r="0" b="6985"/>
+            <wp:docPr id="3" name="Grafik 3"/>
+            <wp:cNvGraphicFramePr>
+              <a:graphicFrameLocks xmlns:a="http://schemas.openxmlformats.org/drawingml/2006/main" noChangeAspect="1"/>
+            </wp:cNvGraphicFramePr>
+            <a:graphic xmlns:a="http://schemas.openxmlformats.org/drawingml/2006/main">
+              <a:graphicData uri="http://schemas.openxmlformats.org/drawingml/2006/picture">
+                <pic:pic xmlns:pic="http://schemas.openxmlformats.org/drawingml/2006/picture">
+                  <pic:nvPicPr>
+                    <pic:cNvPr id="1" name=""/>
+                    <pic:cNvPicPr/>
+                  </pic:nvPicPr>
+                  <pic:blipFill>
+                    <a:blip r:embed="rId8"/>
+                    <a:stretch>
+                      <a:fillRect/>
+                    </a:stretch>
+                  </pic:blipFill>
+                  <pic:spPr>
+                    <a:xfrm>
+                      <a:off x="0" y="0"/>
+                      <a:ext cx="5760720" cy="2717165"/>
+                    </a:xfrm>
+                    <a:prstGeom prst="rect">
+                      <a:avLst/>
+                    </a:prstGeom>
+                  </pic:spPr>
+                </pic:pic>
+              </a:graphicData>
+            </a:graphic>
+          </wp:inline>
+        </w:drawing>
+      </w:r>
+      <w:bookmarkStart w:id="0" w:name="_GoBack"/>
+      <w:bookmarkEnd w:id="0"/>
     </w:p>
     <w:sectPr>
-      <w:headerReference w:type="default" r:id="rId7"/>
-      <w:footerReference w:type="default" r:id="rId8"/>
+      <w:headerReference w:type="default" r:id="rId9"/>
+      <w:footerReference w:type="default" r:id="rId10"/>
       <w:pgSz w:w="11906" w:h="16838"/>
       <w:pgMar w:top="1417" w:right="1417" w:bottom="1134" w:left="1417" w:header="708" w:footer="708" w:gutter="0"/>
       <w:cols w:space="708"/>
@@ -1555,8 +1679,22 @@
     <w:pPr>
       <w:pStyle w:val="Fuzeile"/>
     </w:pPr>
+    <w:proofErr w:type="spellStart"/>
+    <w:proofErr w:type="gramStart"/>
     <w:r>
-      <w:t>Kleinegger,Gilgenreiner,Sonnek</w:t>
+      <w:t>Kleinegger,Gilgenreiner</w:t>
+    </w:r>
+    <w:proofErr w:type="gramEnd"/>
+    <w:r>
+      <w:t>,Sonnek</w:t>
+    </w:r>
+    <w:proofErr w:type="spellEnd"/>
+    <w:r>
+      <w:tab/>
+    </w:r>
+    <w:r>
+      <w:tab/>
+      <w:t>Gruppe 6</w:t>
     </w:r>
   </w:p>
 </w:ftr>

</xml_diff>

<commit_message>
Added Description of Userstories for first sprint 1/2 iteration (GIL)
</commit_message>
<xml_diff>
--- a/SYP(MUH)/UserStories-TravelAdvisor.docx
+++ b/SYP(MUH)/UserStories-TravelAdvisor.docx
@@ -750,6 +750,14 @@
               </w:rPr>
               <w:t>Prämien anzeigen</w:t>
             </w:r>
+            <w:r>
+              <w:rPr>
+                <w:rFonts w:ascii="Calibri" w:eastAsia="Times New Roman" w:hAnsi="Calibri" w:cs="Calibri"/>
+                <w:color w:val="000000"/>
+                <w:lang w:eastAsia="de-AT"/>
+              </w:rPr>
+              <w:t xml:space="preserve"> (Anbieter)</w:t>
+            </w:r>
           </w:p>
         </w:tc>
       </w:tr>
@@ -783,6 +791,84 @@
                 <w:lang w:eastAsia="de-AT"/>
               </w:rPr>
               <w:t>11</w:t>
+            </w:r>
+          </w:p>
+        </w:tc>
+        <w:tc>
+          <w:tcPr>
+            <w:tcW w:w="8930" w:type="dxa"/>
+            <w:tcBorders>
+              <w:top w:val="single" w:sz="6" w:space="0" w:color="CCCCCC"/>
+              <w:left w:val="single" w:sz="6" w:space="0" w:color="CCCCCC"/>
+              <w:bottom w:val="single" w:sz="6" w:space="0" w:color="CCCCCC"/>
+              <w:right w:val="single" w:sz="6" w:space="0" w:color="CCCCCC"/>
+            </w:tcBorders>
+            <w:tcMar>
+              <w:top w:w="30" w:type="dxa"/>
+              <w:left w:w="45" w:type="dxa"/>
+              <w:bottom w:w="30" w:type="dxa"/>
+              <w:right w:w="45" w:type="dxa"/>
+            </w:tcMar>
+            <w:vAlign w:val="bottom"/>
+          </w:tcPr>
+          <w:p>
+            <w:pPr>
+              <w:spacing w:after="0" w:line="240" w:lineRule="auto"/>
+              <w:rPr>
+                <w:rFonts w:ascii="Calibri" w:eastAsia="Times New Roman" w:hAnsi="Calibri" w:cs="Calibri"/>
+                <w:color w:val="000000"/>
+                <w:lang w:eastAsia="de-AT"/>
+              </w:rPr>
+            </w:pPr>
+            <w:r>
+              <w:rPr>
+                <w:rFonts w:ascii="Calibri" w:eastAsia="Times New Roman" w:hAnsi="Calibri" w:cs="Calibri"/>
+                <w:color w:val="000000"/>
+                <w:lang w:eastAsia="de-AT"/>
+              </w:rPr>
+              <w:t>Prämien erstellen</w:t>
+            </w:r>
+          </w:p>
+        </w:tc>
+      </w:tr>
+      <w:tr>
+        <w:trPr>
+          <w:trHeight w:val="285"/>
+        </w:trPr>
+        <w:tc>
+          <w:tcPr>
+            <w:tcW w:w="418" w:type="dxa"/>
+            <w:tcBorders>
+              <w:top w:val="single" w:sz="6" w:space="0" w:color="CCCCCC"/>
+              <w:left w:val="single" w:sz="6" w:space="0" w:color="CCCCCC"/>
+              <w:bottom w:val="single" w:sz="6" w:space="0" w:color="CCCCCC"/>
+              <w:right w:val="single" w:sz="6" w:space="0" w:color="CCCCCC"/>
+            </w:tcBorders>
+          </w:tcPr>
+          <w:p>
+            <w:pPr>
+              <w:spacing w:after="0" w:line="240" w:lineRule="auto"/>
+              <w:rPr>
+                <w:rFonts w:ascii="Calibri" w:eastAsia="Times New Roman" w:hAnsi="Calibri" w:cs="Calibri"/>
+                <w:color w:val="000000"/>
+                <w:lang w:eastAsia="de-AT"/>
+              </w:rPr>
+            </w:pPr>
+            <w:r>
+              <w:rPr>
+                <w:rFonts w:ascii="Calibri" w:eastAsia="Times New Roman" w:hAnsi="Calibri" w:cs="Calibri"/>
+                <w:color w:val="000000"/>
+                <w:lang w:eastAsia="de-AT"/>
+              </w:rPr>
+              <w:t>1</w:t>
+            </w:r>
+            <w:r>
+              <w:rPr>
+                <w:rFonts w:ascii="Calibri" w:eastAsia="Times New Roman" w:hAnsi="Calibri" w:cs="Calibri"/>
+                <w:color w:val="000000"/>
+                <w:lang w:eastAsia="de-AT"/>
+              </w:rPr>
+              <w:t>2</w:t>
             </w:r>
           </w:p>
         </w:tc>
@@ -853,7 +939,15 @@
                 <w:color w:val="000000"/>
                 <w:lang w:eastAsia="de-AT"/>
               </w:rPr>
-              <w:t>12</w:t>
+              <w:t>1</w:t>
+            </w:r>
+            <w:r>
+              <w:rPr>
+                <w:rFonts w:ascii="Calibri" w:eastAsia="Times New Roman" w:hAnsi="Calibri" w:cs="Calibri"/>
+                <w:color w:val="000000"/>
+                <w:lang w:eastAsia="de-AT"/>
+              </w:rPr>
+              <w:t>3</w:t>
             </w:r>
           </w:p>
         </w:tc>
@@ -924,7 +1018,15 @@
                 <w:color w:val="000000"/>
                 <w:lang w:eastAsia="de-AT"/>
               </w:rPr>
-              <w:t>13</w:t>
+              <w:t>1</w:t>
+            </w:r>
+            <w:r>
+              <w:rPr>
+                <w:rFonts w:ascii="Calibri" w:eastAsia="Times New Roman" w:hAnsi="Calibri" w:cs="Calibri"/>
+                <w:color w:val="000000"/>
+                <w:lang w:eastAsia="de-AT"/>
+              </w:rPr>
+              <w:t>4</w:t>
             </w:r>
           </w:p>
         </w:tc>
@@ -995,7 +1097,15 @@
                 <w:color w:val="000000"/>
                 <w:lang w:eastAsia="de-AT"/>
               </w:rPr>
-              <w:t>14</w:t>
+              <w:t>1</w:t>
+            </w:r>
+            <w:r>
+              <w:rPr>
+                <w:rFonts w:ascii="Calibri" w:eastAsia="Times New Roman" w:hAnsi="Calibri" w:cs="Calibri"/>
+                <w:color w:val="000000"/>
+                <w:lang w:eastAsia="de-AT"/>
+              </w:rPr>
+              <w:t>5</w:t>
             </w:r>
           </w:p>
         </w:tc>
@@ -1066,7 +1176,15 @@
                 <w:color w:val="000000"/>
                 <w:lang w:eastAsia="de-AT"/>
               </w:rPr>
-              <w:t>15</w:t>
+              <w:t>1</w:t>
+            </w:r>
+            <w:r>
+              <w:rPr>
+                <w:rFonts w:ascii="Calibri" w:eastAsia="Times New Roman" w:hAnsi="Calibri" w:cs="Calibri"/>
+                <w:color w:val="000000"/>
+                <w:lang w:eastAsia="de-AT"/>
+              </w:rPr>
+              <w:t>6</w:t>
             </w:r>
           </w:p>
         </w:tc>
@@ -1137,7 +1255,15 @@
                 <w:color w:val="000000"/>
                 <w:lang w:eastAsia="de-AT"/>
               </w:rPr>
-              <w:t>16</w:t>
+              <w:t>1</w:t>
+            </w:r>
+            <w:r>
+              <w:rPr>
+                <w:rFonts w:ascii="Calibri" w:eastAsia="Times New Roman" w:hAnsi="Calibri" w:cs="Calibri"/>
+                <w:color w:val="000000"/>
+                <w:lang w:eastAsia="de-AT"/>
+              </w:rPr>
+              <w:t>7</w:t>
             </w:r>
           </w:p>
         </w:tc>
@@ -1376,6 +1502,24 @@
     </w:p>
     <w:p>
       <w:pPr>
+        <w:rPr>
+          <w:rFonts w:asciiTheme="majorHAnsi" w:eastAsia="Times New Roman" w:hAnsiTheme="majorHAnsi" w:cstheme="majorBidi"/>
+          <w:color w:val="1F3763" w:themeColor="accent1" w:themeShade="7F"/>
+          <w:sz w:val="24"/>
+          <w:szCs w:val="24"/>
+          <w:lang w:eastAsia="de-AT"/>
+        </w:rPr>
+      </w:pPr>
+      <w:r>
+        <w:rPr>
+          <w:rFonts w:eastAsia="Times New Roman"/>
+          <w:lang w:eastAsia="de-AT"/>
+        </w:rPr>
+        <w:br w:type="page"/>
+      </w:r>
+    </w:p>
+    <w:p>
+      <w:pPr>
         <w:pStyle w:val="berschrift3"/>
         <w:numPr>
           <w:ilvl w:val="1"/>
@@ -1391,8 +1535,366 @@
           <w:rFonts w:eastAsia="Times New Roman"/>
           <w:lang w:eastAsia="de-AT"/>
         </w:rPr>
+        <w:lastRenderedPageBreak/>
         <w:t>Prämien anzeigen</w:t>
       </w:r>
+      <w:r>
+        <w:rPr>
+          <w:rFonts w:eastAsia="Times New Roman"/>
+          <w:lang w:eastAsia="de-AT"/>
+        </w:rPr>
+        <w:t xml:space="preserve"> (Anbieter)</w:t>
+      </w:r>
+    </w:p>
+    <w:tbl>
+      <w:tblPr>
+        <w:tblStyle w:val="Tabellenraster"/>
+        <w:tblW w:w="0" w:type="auto"/>
+        <w:tblLook w:val="04A0" w:firstRow="1" w:lastRow="0" w:firstColumn="1" w:lastColumn="0" w:noHBand="0" w:noVBand="1"/>
+      </w:tblPr>
+      <w:tblGrid>
+        <w:gridCol w:w="3256"/>
+        <w:gridCol w:w="2785"/>
+        <w:gridCol w:w="3021"/>
+      </w:tblGrid>
+      <w:tr>
+        <w:tc>
+          <w:tcPr>
+            <w:tcW w:w="3256" w:type="dxa"/>
+            <w:tcBorders>
+              <w:top w:val="single" w:sz="4" w:space="0" w:color="auto"/>
+              <w:left w:val="single" w:sz="4" w:space="0" w:color="auto"/>
+              <w:bottom w:val="single" w:sz="4" w:space="0" w:color="auto"/>
+              <w:right w:val="single" w:sz="4" w:space="0" w:color="auto"/>
+            </w:tcBorders>
+            <w:hideMark/>
+          </w:tcPr>
+          <w:p>
+            <w:pPr>
+              <w:spacing w:after="100"/>
+              <w:rPr>
+                <w:b/>
+              </w:rPr>
+            </w:pPr>
+            <w:r>
+              <w:rPr>
+                <w:b/>
+              </w:rPr>
+              <w:t>Rolle</w:t>
+            </w:r>
+          </w:p>
+        </w:tc>
+        <w:tc>
+          <w:tcPr>
+            <w:tcW w:w="2785" w:type="dxa"/>
+            <w:tcBorders>
+              <w:top w:val="single" w:sz="4" w:space="0" w:color="auto"/>
+              <w:left w:val="single" w:sz="4" w:space="0" w:color="auto"/>
+              <w:bottom w:val="single" w:sz="4" w:space="0" w:color="auto"/>
+              <w:right w:val="single" w:sz="4" w:space="0" w:color="auto"/>
+            </w:tcBorders>
+            <w:hideMark/>
+          </w:tcPr>
+          <w:p>
+            <w:pPr>
+              <w:spacing w:after="100"/>
+              <w:rPr>
+                <w:b/>
+              </w:rPr>
+            </w:pPr>
+            <w:r>
+              <w:rPr>
+                <w:b/>
+              </w:rPr>
+              <w:t>Userstory</w:t>
+            </w:r>
+          </w:p>
+        </w:tc>
+        <w:tc>
+          <w:tcPr>
+            <w:tcW w:w="3021" w:type="dxa"/>
+            <w:tcBorders>
+              <w:top w:val="single" w:sz="4" w:space="0" w:color="auto"/>
+              <w:left w:val="single" w:sz="4" w:space="0" w:color="auto"/>
+              <w:bottom w:val="single" w:sz="4" w:space="0" w:color="auto"/>
+              <w:right w:val="single" w:sz="4" w:space="0" w:color="auto"/>
+            </w:tcBorders>
+            <w:hideMark/>
+          </w:tcPr>
+          <w:p>
+            <w:pPr>
+              <w:spacing w:after="100"/>
+              <w:rPr>
+                <w:b/>
+              </w:rPr>
+            </w:pPr>
+            <w:r>
+              <w:rPr>
+                <w:b/>
+              </w:rPr>
+              <w:t>Grund</w:t>
+            </w:r>
+          </w:p>
+        </w:tc>
+      </w:tr>
+      <w:tr>
+        <w:tc>
+          <w:tcPr>
+            <w:tcW w:w="3256" w:type="dxa"/>
+            <w:tcBorders>
+              <w:top w:val="single" w:sz="4" w:space="0" w:color="auto"/>
+              <w:left w:val="single" w:sz="4" w:space="0" w:color="auto"/>
+              <w:bottom w:val="single" w:sz="4" w:space="0" w:color="auto"/>
+              <w:right w:val="single" w:sz="4" w:space="0" w:color="auto"/>
+            </w:tcBorders>
+            <w:hideMark/>
+          </w:tcPr>
+          <w:p>
+            <w:pPr>
+              <w:spacing w:after="100"/>
+            </w:pPr>
+            <w:r>
+              <w:t>Als Anbieter möchte ich</w:t>
+            </w:r>
+          </w:p>
+        </w:tc>
+        <w:tc>
+          <w:tcPr>
+            <w:tcW w:w="2785" w:type="dxa"/>
+            <w:tcBorders>
+              <w:top w:val="single" w:sz="4" w:space="0" w:color="auto"/>
+              <w:left w:val="single" w:sz="4" w:space="0" w:color="auto"/>
+              <w:bottom w:val="single" w:sz="4" w:space="0" w:color="auto"/>
+              <w:right w:val="single" w:sz="4" w:space="0" w:color="auto"/>
+            </w:tcBorders>
+            <w:hideMark/>
+          </w:tcPr>
+          <w:p>
+            <w:pPr>
+              <w:spacing w:after="100"/>
+            </w:pPr>
+            <w:r>
+              <w:t>a</w:t>
+            </w:r>
+            <w:r>
+              <w:t xml:space="preserve">lle meine Prämien </w:t>
+            </w:r>
+            <w:r>
+              <w:t>ansehen</w:t>
+            </w:r>
+          </w:p>
+        </w:tc>
+        <w:tc>
+          <w:tcPr>
+            <w:tcW w:w="3021" w:type="dxa"/>
+            <w:tcBorders>
+              <w:top w:val="single" w:sz="4" w:space="0" w:color="auto"/>
+              <w:left w:val="single" w:sz="4" w:space="0" w:color="auto"/>
+              <w:bottom w:val="single" w:sz="4" w:space="0" w:color="auto"/>
+              <w:right w:val="single" w:sz="4" w:space="0" w:color="auto"/>
+            </w:tcBorders>
+          </w:tcPr>
+          <w:p>
+            <w:pPr>
+              <w:spacing w:after="100"/>
+            </w:pPr>
+            <w:r>
+              <w:t>Verwaltung</w:t>
+            </w:r>
+          </w:p>
+        </w:tc>
+      </w:tr>
+    </w:tbl>
+    <w:p>
+      <w:pPr>
+        <w:spacing w:after="100"/>
+      </w:pPr>
+    </w:p>
+    <w:p>
+      <w:pPr>
+        <w:spacing w:after="100"/>
+      </w:pPr>
+      <w:r>
+        <w:rPr>
+          <w:b/>
+        </w:rPr>
+        <w:t>Akzeptanzkriterium</w:t>
+      </w:r>
+      <w:r>
+        <w:t>:</w:t>
+      </w:r>
+    </w:p>
+    <w:p>
+      <w:pPr>
+        <w:pStyle w:val="Listenabsatz"/>
+        <w:numPr>
+          <w:ilvl w:val="0"/>
+          <w:numId w:val="2"/>
+        </w:numPr>
+        <w:spacing w:after="100"/>
+      </w:pPr>
+      <w:r>
+        <w:t>Man muss als Anbieter angemeldet sein, um seine Prämien anzuschauen.</w:t>
+      </w:r>
+    </w:p>
+    <w:tbl>
+      <w:tblPr>
+        <w:tblStyle w:val="Tabellenraster"/>
+        <w:tblW w:w="10490" w:type="dxa"/>
+        <w:tblInd w:w="-572" w:type="dxa"/>
+        <w:tblLook w:val="04A0" w:firstRow="1" w:lastRow="0" w:firstColumn="1" w:lastColumn="0" w:noHBand="0" w:noVBand="1"/>
+      </w:tblPr>
+      <w:tblGrid>
+        <w:gridCol w:w="997"/>
+        <w:gridCol w:w="3353"/>
+        <w:gridCol w:w="3485"/>
+        <w:gridCol w:w="2655"/>
+      </w:tblGrid>
+      <w:tr>
+        <w:tc>
+          <w:tcPr>
+            <w:tcW w:w="997" w:type="dxa"/>
+          </w:tcPr>
+          <w:p>
+            <w:pPr>
+              <w:spacing w:after="100"/>
+              <w:rPr>
+                <w:b/>
+              </w:rPr>
+            </w:pPr>
+            <w:r>
+              <w:rPr>
+                <w:b/>
+              </w:rPr>
+              <w:t>Test</w:t>
+            </w:r>
+            <w:r>
+              <w:rPr>
+                <w:b/>
+              </w:rPr>
+              <w:t>fälle</w:t>
+            </w:r>
+          </w:p>
+        </w:tc>
+        <w:tc>
+          <w:tcPr>
+            <w:tcW w:w="3353" w:type="dxa"/>
+          </w:tcPr>
+          <w:p>
+            <w:pPr>
+              <w:spacing w:after="100"/>
+              <w:rPr>
+                <w:b/>
+              </w:rPr>
+            </w:pPr>
+            <w:r>
+              <w:rPr>
+                <w:b/>
+              </w:rPr>
+              <w:t>Vorbedingung</w:t>
+            </w:r>
+          </w:p>
+        </w:tc>
+        <w:tc>
+          <w:tcPr>
+            <w:tcW w:w="3485" w:type="dxa"/>
+          </w:tcPr>
+          <w:p>
+            <w:pPr>
+              <w:spacing w:after="100"/>
+              <w:rPr>
+                <w:b/>
+              </w:rPr>
+            </w:pPr>
+            <w:r>
+              <w:rPr>
+                <w:b/>
+              </w:rPr>
+              <w:t>Aktion</w:t>
+            </w:r>
+          </w:p>
+        </w:tc>
+        <w:tc>
+          <w:tcPr>
+            <w:tcW w:w="2655" w:type="dxa"/>
+          </w:tcPr>
+          <w:p>
+            <w:pPr>
+              <w:spacing w:after="100"/>
+              <w:rPr>
+                <w:b/>
+              </w:rPr>
+            </w:pPr>
+            <w:r>
+              <w:rPr>
+                <w:b/>
+              </w:rPr>
+              <w:t>Ergebnis</w:t>
+            </w:r>
+          </w:p>
+        </w:tc>
+      </w:tr>
+      <w:tr>
+        <w:tc>
+          <w:tcPr>
+            <w:tcW w:w="997" w:type="dxa"/>
+          </w:tcPr>
+          <w:p>
+            <w:pPr>
+              <w:spacing w:after="100"/>
+            </w:pPr>
+            <w:r>
+              <w:t>1</w:t>
+            </w:r>
+          </w:p>
+        </w:tc>
+        <w:tc>
+          <w:tcPr>
+            <w:tcW w:w="3353" w:type="dxa"/>
+          </w:tcPr>
+          <w:p>
+            <w:pPr>
+              <w:spacing w:after="100"/>
+            </w:pPr>
+            <w:r>
+              <w:t>Anbieter mit dem Username User1 ist angemeldet.</w:t>
+            </w:r>
+          </w:p>
+        </w:tc>
+        <w:tc>
+          <w:tcPr>
+            <w:tcW w:w="3485" w:type="dxa"/>
+          </w:tcPr>
+          <w:p>
+            <w:pPr>
+              <w:spacing w:after="100"/>
+            </w:pPr>
+            <w:r>
+              <w:t xml:space="preserve">Der Benutzer öffnet den Prämien Tab </w:t>
+            </w:r>
+          </w:p>
+        </w:tc>
+        <w:tc>
+          <w:tcPr>
+            <w:tcW w:w="2655" w:type="dxa"/>
+          </w:tcPr>
+          <w:p>
+            <w:pPr>
+              <w:spacing w:after="100"/>
+            </w:pPr>
+            <w:r>
+              <w:t xml:space="preserve">Es werden ihm alle seine Prämien angezeigt. </w:t>
+            </w:r>
+          </w:p>
+        </w:tc>
+      </w:tr>
+    </w:tbl>
+    <w:p>
+      <w:pPr>
+        <w:rPr>
+          <w:lang w:eastAsia="de-AT"/>
+        </w:rPr>
+      </w:pPr>
     </w:p>
     <w:p>
       <w:pPr>
@@ -1411,8 +1913,563 @@
           <w:rFonts w:eastAsia="Times New Roman"/>
           <w:lang w:eastAsia="de-AT"/>
         </w:rPr>
-        <w:t>Prämien sammeln (Punkte sammeln) (App)</w:t>
+        <w:t>Prämien erstellen</w:t>
       </w:r>
+    </w:p>
+    <w:tbl>
+      <w:tblPr>
+        <w:tblStyle w:val="Tabellenraster"/>
+        <w:tblW w:w="0" w:type="auto"/>
+        <w:tblLook w:val="04A0" w:firstRow="1" w:lastRow="0" w:firstColumn="1" w:lastColumn="0" w:noHBand="0" w:noVBand="1"/>
+      </w:tblPr>
+      <w:tblGrid>
+        <w:gridCol w:w="3256"/>
+        <w:gridCol w:w="2785"/>
+        <w:gridCol w:w="3021"/>
+      </w:tblGrid>
+      <w:tr>
+        <w:tc>
+          <w:tcPr>
+            <w:tcW w:w="3256" w:type="dxa"/>
+            <w:tcBorders>
+              <w:top w:val="single" w:sz="4" w:space="0" w:color="auto"/>
+              <w:left w:val="single" w:sz="4" w:space="0" w:color="auto"/>
+              <w:bottom w:val="single" w:sz="4" w:space="0" w:color="auto"/>
+              <w:right w:val="single" w:sz="4" w:space="0" w:color="auto"/>
+            </w:tcBorders>
+            <w:hideMark/>
+          </w:tcPr>
+          <w:p>
+            <w:pPr>
+              <w:spacing w:after="100"/>
+              <w:rPr>
+                <w:b/>
+              </w:rPr>
+            </w:pPr>
+            <w:r>
+              <w:rPr>
+                <w:b/>
+              </w:rPr>
+              <w:t>Rolle</w:t>
+            </w:r>
+          </w:p>
+        </w:tc>
+        <w:tc>
+          <w:tcPr>
+            <w:tcW w:w="2785" w:type="dxa"/>
+            <w:tcBorders>
+              <w:top w:val="single" w:sz="4" w:space="0" w:color="auto"/>
+              <w:left w:val="single" w:sz="4" w:space="0" w:color="auto"/>
+              <w:bottom w:val="single" w:sz="4" w:space="0" w:color="auto"/>
+              <w:right w:val="single" w:sz="4" w:space="0" w:color="auto"/>
+            </w:tcBorders>
+            <w:hideMark/>
+          </w:tcPr>
+          <w:p>
+            <w:pPr>
+              <w:spacing w:after="100"/>
+              <w:rPr>
+                <w:b/>
+              </w:rPr>
+            </w:pPr>
+            <w:r>
+              <w:rPr>
+                <w:b/>
+              </w:rPr>
+              <w:t>Userstory</w:t>
+            </w:r>
+          </w:p>
+        </w:tc>
+        <w:tc>
+          <w:tcPr>
+            <w:tcW w:w="3021" w:type="dxa"/>
+            <w:tcBorders>
+              <w:top w:val="single" w:sz="4" w:space="0" w:color="auto"/>
+              <w:left w:val="single" w:sz="4" w:space="0" w:color="auto"/>
+              <w:bottom w:val="single" w:sz="4" w:space="0" w:color="auto"/>
+              <w:right w:val="single" w:sz="4" w:space="0" w:color="auto"/>
+            </w:tcBorders>
+            <w:hideMark/>
+          </w:tcPr>
+          <w:p>
+            <w:pPr>
+              <w:spacing w:after="100"/>
+              <w:rPr>
+                <w:b/>
+              </w:rPr>
+            </w:pPr>
+            <w:r>
+              <w:rPr>
+                <w:b/>
+              </w:rPr>
+              <w:t>Grund</w:t>
+            </w:r>
+          </w:p>
+        </w:tc>
+      </w:tr>
+      <w:tr>
+        <w:tc>
+          <w:tcPr>
+            <w:tcW w:w="3256" w:type="dxa"/>
+            <w:tcBorders>
+              <w:top w:val="single" w:sz="4" w:space="0" w:color="auto"/>
+              <w:left w:val="single" w:sz="4" w:space="0" w:color="auto"/>
+              <w:bottom w:val="single" w:sz="4" w:space="0" w:color="auto"/>
+              <w:right w:val="single" w:sz="4" w:space="0" w:color="auto"/>
+            </w:tcBorders>
+            <w:hideMark/>
+          </w:tcPr>
+          <w:p>
+            <w:pPr>
+              <w:spacing w:after="100"/>
+            </w:pPr>
+            <w:r>
+              <w:t>Als Anbieter möchte ich</w:t>
+            </w:r>
+          </w:p>
+        </w:tc>
+        <w:tc>
+          <w:tcPr>
+            <w:tcW w:w="2785" w:type="dxa"/>
+            <w:tcBorders>
+              <w:top w:val="single" w:sz="4" w:space="0" w:color="auto"/>
+              <w:left w:val="single" w:sz="4" w:space="0" w:color="auto"/>
+              <w:bottom w:val="single" w:sz="4" w:space="0" w:color="auto"/>
+              <w:right w:val="single" w:sz="4" w:space="0" w:color="auto"/>
+            </w:tcBorders>
+            <w:hideMark/>
+          </w:tcPr>
+          <w:p>
+            <w:pPr>
+              <w:spacing w:after="100"/>
+            </w:pPr>
+            <w:r>
+              <w:t>eine Neue Prämie erstellen</w:t>
+            </w:r>
+          </w:p>
+        </w:tc>
+        <w:tc>
+          <w:tcPr>
+            <w:tcW w:w="3021" w:type="dxa"/>
+            <w:tcBorders>
+              <w:top w:val="single" w:sz="4" w:space="0" w:color="auto"/>
+              <w:left w:val="single" w:sz="4" w:space="0" w:color="auto"/>
+              <w:bottom w:val="single" w:sz="4" w:space="0" w:color="auto"/>
+              <w:right w:val="single" w:sz="4" w:space="0" w:color="auto"/>
+            </w:tcBorders>
+          </w:tcPr>
+          <w:p>
+            <w:pPr>
+              <w:spacing w:after="100"/>
+            </w:pPr>
+            <w:r>
+              <w:t>Neues Angebot</w:t>
+            </w:r>
+          </w:p>
+        </w:tc>
+      </w:tr>
+    </w:tbl>
+    <w:p>
+      <w:pPr>
+        <w:spacing w:after="100"/>
+      </w:pPr>
+    </w:p>
+    <w:p>
+      <w:pPr>
+        <w:spacing w:after="100"/>
+      </w:pPr>
+      <w:r>
+        <w:rPr>
+          <w:b/>
+        </w:rPr>
+        <w:t>Akzeptanzkriterium</w:t>
+      </w:r>
+      <w:r>
+        <w:t>:</w:t>
+      </w:r>
+    </w:p>
+    <w:p>
+      <w:pPr>
+        <w:pStyle w:val="Listenabsatz"/>
+        <w:numPr>
+          <w:ilvl w:val="0"/>
+          <w:numId w:val="2"/>
+        </w:numPr>
+        <w:spacing w:after="100"/>
+      </w:pPr>
+      <w:r>
+        <w:t>Man muss als Anbieter angemeldet sein, um seine Prämien anzuschauen.</w:t>
+      </w:r>
+    </w:p>
+    <w:p>
+      <w:pPr>
+        <w:pStyle w:val="Listenabsatz"/>
+        <w:numPr>
+          <w:ilvl w:val="0"/>
+          <w:numId w:val="2"/>
+        </w:numPr>
+        <w:spacing w:after="100"/>
+      </w:pPr>
+      <w:r>
+        <w:t>Die Pflichtfelder der Prämie müssen ausgefüllt sein (Location, Bezeichnung und Punkte)</w:t>
+      </w:r>
+    </w:p>
+    <w:tbl>
+      <w:tblPr>
+        <w:tblStyle w:val="Tabellenraster"/>
+        <w:tblW w:w="10490" w:type="dxa"/>
+        <w:tblInd w:w="-572" w:type="dxa"/>
+        <w:tblLook w:val="04A0" w:firstRow="1" w:lastRow="0" w:firstColumn="1" w:lastColumn="0" w:noHBand="0" w:noVBand="1"/>
+      </w:tblPr>
+      <w:tblGrid>
+        <w:gridCol w:w="997"/>
+        <w:gridCol w:w="3353"/>
+        <w:gridCol w:w="3485"/>
+        <w:gridCol w:w="2655"/>
+      </w:tblGrid>
+      <w:tr>
+        <w:tc>
+          <w:tcPr>
+            <w:tcW w:w="997" w:type="dxa"/>
+          </w:tcPr>
+          <w:p>
+            <w:pPr>
+              <w:spacing w:after="100"/>
+              <w:rPr>
+                <w:b/>
+              </w:rPr>
+            </w:pPr>
+            <w:r>
+              <w:rPr>
+                <w:b/>
+              </w:rPr>
+              <w:t>Test</w:t>
+            </w:r>
+            <w:r>
+              <w:rPr>
+                <w:b/>
+              </w:rPr>
+              <w:t>fälle</w:t>
+            </w:r>
+          </w:p>
+        </w:tc>
+        <w:tc>
+          <w:tcPr>
+            <w:tcW w:w="3353" w:type="dxa"/>
+          </w:tcPr>
+          <w:p>
+            <w:pPr>
+              <w:spacing w:after="100"/>
+              <w:rPr>
+                <w:b/>
+              </w:rPr>
+            </w:pPr>
+            <w:r>
+              <w:rPr>
+                <w:b/>
+              </w:rPr>
+              <w:t>Vorbedingung</w:t>
+            </w:r>
+          </w:p>
+        </w:tc>
+        <w:tc>
+          <w:tcPr>
+            <w:tcW w:w="3485" w:type="dxa"/>
+          </w:tcPr>
+          <w:p>
+            <w:pPr>
+              <w:spacing w:after="100"/>
+              <w:rPr>
+                <w:b/>
+              </w:rPr>
+            </w:pPr>
+            <w:r>
+              <w:rPr>
+                <w:b/>
+              </w:rPr>
+              <w:t>Aktion</w:t>
+            </w:r>
+          </w:p>
+        </w:tc>
+        <w:tc>
+          <w:tcPr>
+            <w:tcW w:w="2655" w:type="dxa"/>
+          </w:tcPr>
+          <w:p>
+            <w:pPr>
+              <w:spacing w:after="100"/>
+              <w:rPr>
+                <w:b/>
+              </w:rPr>
+            </w:pPr>
+            <w:r>
+              <w:rPr>
+                <w:b/>
+              </w:rPr>
+              <w:t>Ergebnis</w:t>
+            </w:r>
+          </w:p>
+        </w:tc>
+      </w:tr>
+      <w:tr>
+        <w:tc>
+          <w:tcPr>
+            <w:tcW w:w="997" w:type="dxa"/>
+          </w:tcPr>
+          <w:p>
+            <w:pPr>
+              <w:spacing w:after="100"/>
+            </w:pPr>
+            <w:r>
+              <w:t>1</w:t>
+            </w:r>
+          </w:p>
+        </w:tc>
+        <w:tc>
+          <w:tcPr>
+            <w:tcW w:w="3353" w:type="dxa"/>
+          </w:tcPr>
+          <w:p>
+            <w:pPr>
+              <w:spacing w:after="100"/>
+            </w:pPr>
+            <w:r>
+              <w:t>Anbieter mit dem Username User1 ist angemeldet.</w:t>
+            </w:r>
+          </w:p>
+        </w:tc>
+        <w:tc>
+          <w:tcPr>
+            <w:tcW w:w="3485" w:type="dxa"/>
+          </w:tcPr>
+          <w:p>
+            <w:pPr>
+              <w:spacing w:after="100"/>
+            </w:pPr>
+            <w:r>
+              <w:t>Der Benutzer befindet sich in dem Prämien Tab und drückt auf den Button Prämie Hinzufügen</w:t>
+            </w:r>
+          </w:p>
+        </w:tc>
+        <w:tc>
+          <w:tcPr>
+            <w:tcW w:w="2655" w:type="dxa"/>
+          </w:tcPr>
+          <w:p>
+            <w:pPr>
+              <w:spacing w:after="100"/>
+            </w:pPr>
+            <w:r>
+              <w:t xml:space="preserve">Es werden eine neue Prämie angezeigt. </w:t>
+            </w:r>
+          </w:p>
+        </w:tc>
+      </w:tr>
+      <w:tr>
+        <w:tc>
+          <w:tcPr>
+            <w:tcW w:w="997" w:type="dxa"/>
+          </w:tcPr>
+          <w:p>
+            <w:pPr>
+              <w:spacing w:after="100"/>
+            </w:pPr>
+          </w:p>
+        </w:tc>
+        <w:tc>
+          <w:tcPr>
+            <w:tcW w:w="3353" w:type="dxa"/>
+          </w:tcPr>
+          <w:p>
+            <w:pPr>
+              <w:spacing w:after="100"/>
+            </w:pPr>
+          </w:p>
+        </w:tc>
+        <w:tc>
+          <w:tcPr>
+            <w:tcW w:w="3485" w:type="dxa"/>
+          </w:tcPr>
+          <w:p>
+            <w:pPr>
+              <w:spacing w:after="100"/>
+            </w:pPr>
+            <w:r>
+              <w:t>Drückt er auf Abbrechen.</w:t>
+            </w:r>
+          </w:p>
+        </w:tc>
+        <w:tc>
+          <w:tcPr>
+            <w:tcW w:w="2655" w:type="dxa"/>
+          </w:tcPr>
+          <w:p>
+            <w:pPr>
+              <w:spacing w:after="100"/>
+            </w:pPr>
+            <w:r>
+              <w:t>Wird die Prämie nicht hinzugefügt.</w:t>
+            </w:r>
+          </w:p>
+        </w:tc>
+      </w:tr>
+      <w:tr>
+        <w:tc>
+          <w:tcPr>
+            <w:tcW w:w="997" w:type="dxa"/>
+          </w:tcPr>
+          <w:p>
+            <w:pPr>
+              <w:spacing w:after="100"/>
+            </w:pPr>
+            <w:r>
+              <w:t>2</w:t>
+            </w:r>
+          </w:p>
+        </w:tc>
+        <w:tc>
+          <w:tcPr>
+            <w:tcW w:w="3353" w:type="dxa"/>
+          </w:tcPr>
+          <w:p>
+            <w:pPr>
+              <w:spacing w:after="100"/>
+            </w:pPr>
+            <w:r>
+              <w:t>Anbieter mit dem Username User1 ist angemeldet.</w:t>
+            </w:r>
+          </w:p>
+        </w:tc>
+        <w:tc>
+          <w:tcPr>
+            <w:tcW w:w="3485" w:type="dxa"/>
+          </w:tcPr>
+          <w:p>
+            <w:pPr>
+              <w:spacing w:after="100"/>
+            </w:pPr>
+            <w:r>
+              <w:t>Der Benutzer befindet sich in dem Prämien Tab und drückt auf den Button Prämie Hinzufügen</w:t>
+            </w:r>
+          </w:p>
+        </w:tc>
+        <w:tc>
+          <w:tcPr>
+            <w:tcW w:w="2655" w:type="dxa"/>
+          </w:tcPr>
+          <w:p>
+            <w:pPr>
+              <w:spacing w:after="100"/>
+            </w:pPr>
+            <w:r>
+              <w:t xml:space="preserve">Es werden eine neue Prämie angezeigt. </w:t>
+            </w:r>
+          </w:p>
+        </w:tc>
+      </w:tr>
+      <w:tr>
+        <w:tc>
+          <w:tcPr>
+            <w:tcW w:w="997" w:type="dxa"/>
+          </w:tcPr>
+          <w:p>
+            <w:pPr>
+              <w:spacing w:after="100"/>
+            </w:pPr>
+          </w:p>
+        </w:tc>
+        <w:tc>
+          <w:tcPr>
+            <w:tcW w:w="3353" w:type="dxa"/>
+          </w:tcPr>
+          <w:p>
+            <w:pPr>
+              <w:spacing w:after="100"/>
+            </w:pPr>
+          </w:p>
+        </w:tc>
+        <w:tc>
+          <w:tcPr>
+            <w:tcW w:w="3485" w:type="dxa"/>
+          </w:tcPr>
+          <w:p>
+            <w:pPr>
+              <w:spacing w:after="100"/>
+            </w:pPr>
+            <w:r>
+              <w:t>Fall 1: Er vergisst alle Pflichtfelder auszufüllen und drückt auf den Button Hinzufügen</w:t>
+            </w:r>
+          </w:p>
+        </w:tc>
+        <w:tc>
+          <w:tcPr>
+            <w:tcW w:w="2655" w:type="dxa"/>
+          </w:tcPr>
+          <w:p>
+            <w:pPr>
+              <w:spacing w:after="100"/>
+            </w:pPr>
+            <w:r>
+              <w:t>Er wird darauf hingewiesen, dass er Pflichtfelder vergessen hat</w:t>
+            </w:r>
+          </w:p>
+        </w:tc>
+      </w:tr>
+      <w:tr>
+        <w:tc>
+          <w:tcPr>
+            <w:tcW w:w="997" w:type="dxa"/>
+          </w:tcPr>
+          <w:p>
+            <w:pPr>
+              <w:spacing w:after="100"/>
+            </w:pPr>
+          </w:p>
+        </w:tc>
+        <w:tc>
+          <w:tcPr>
+            <w:tcW w:w="3353" w:type="dxa"/>
+          </w:tcPr>
+          <w:p>
+            <w:pPr>
+              <w:spacing w:after="100"/>
+            </w:pPr>
+          </w:p>
+        </w:tc>
+        <w:tc>
+          <w:tcPr>
+            <w:tcW w:w="3485" w:type="dxa"/>
+          </w:tcPr>
+          <w:p>
+            <w:pPr>
+              <w:spacing w:after="100"/>
+            </w:pPr>
+            <w:r>
+              <w:t>Fall 2: Er gibt alle Pflichtfelder richtig ein und drückt auf den Button hinzufügen</w:t>
+            </w:r>
+          </w:p>
+        </w:tc>
+        <w:tc>
+          <w:tcPr>
+            <w:tcW w:w="2655" w:type="dxa"/>
+          </w:tcPr>
+          <w:p>
+            <w:pPr>
+              <w:spacing w:after="100"/>
+            </w:pPr>
+            <w:r>
+              <w:t>Die Prämie wird gespeichert und als noch nicht aktiviert angezeigt</w:t>
+            </w:r>
+          </w:p>
+        </w:tc>
+      </w:tr>
+    </w:tbl>
+    <w:p>
+      <w:pPr>
+        <w:rPr>
+          <w:lang w:eastAsia="de-AT"/>
+        </w:rPr>
+      </w:pPr>
     </w:p>
     <w:p>
       <w:pPr>
@@ -1431,7 +2488,7 @@
           <w:rFonts w:eastAsia="Times New Roman"/>
           <w:lang w:eastAsia="de-AT"/>
         </w:rPr>
-        <w:t>Prämien einlösen</w:t>
+        <w:t>Prämien sammeln (Punkte sammeln) (App)</w:t>
       </w:r>
     </w:p>
     <w:p>
@@ -1451,9 +2508,11 @@
           <w:rFonts w:eastAsia="Times New Roman"/>
           <w:lang w:eastAsia="de-AT"/>
         </w:rPr>
-        <w:t>Prämien bearbeiten</w:t>
+        <w:t>Prämien einlösen</w:t>
       </w:r>
+      <w:bookmarkStart w:id="0" w:name="_GoBack"/>
     </w:p>
+    <w:bookmarkEnd w:id="0"/>
     <w:p>
       <w:pPr>
         <w:pStyle w:val="berschrift3"/>
@@ -1471,8 +2530,592 @@
           <w:rFonts w:eastAsia="Times New Roman"/>
           <w:lang w:eastAsia="de-AT"/>
         </w:rPr>
-        <w:t>Prämien löschen</w:t>
+        <w:t>Prämien bearbeiten</w:t>
       </w:r>
+    </w:p>
+    <w:tbl>
+      <w:tblPr>
+        <w:tblStyle w:val="Tabellenraster"/>
+        <w:tblW w:w="0" w:type="auto"/>
+        <w:tblLook w:val="04A0" w:firstRow="1" w:lastRow="0" w:firstColumn="1" w:lastColumn="0" w:noHBand="0" w:noVBand="1"/>
+      </w:tblPr>
+      <w:tblGrid>
+        <w:gridCol w:w="3256"/>
+        <w:gridCol w:w="2785"/>
+        <w:gridCol w:w="3021"/>
+      </w:tblGrid>
+      <w:tr>
+        <w:tc>
+          <w:tcPr>
+            <w:tcW w:w="3256" w:type="dxa"/>
+            <w:tcBorders>
+              <w:top w:val="single" w:sz="4" w:space="0" w:color="auto"/>
+              <w:left w:val="single" w:sz="4" w:space="0" w:color="auto"/>
+              <w:bottom w:val="single" w:sz="4" w:space="0" w:color="auto"/>
+              <w:right w:val="single" w:sz="4" w:space="0" w:color="auto"/>
+            </w:tcBorders>
+            <w:hideMark/>
+          </w:tcPr>
+          <w:p>
+            <w:pPr>
+              <w:spacing w:after="100"/>
+              <w:rPr>
+                <w:b/>
+              </w:rPr>
+            </w:pPr>
+            <w:r>
+              <w:rPr>
+                <w:b/>
+              </w:rPr>
+              <w:t>Rolle</w:t>
+            </w:r>
+          </w:p>
+        </w:tc>
+        <w:tc>
+          <w:tcPr>
+            <w:tcW w:w="2785" w:type="dxa"/>
+            <w:tcBorders>
+              <w:top w:val="single" w:sz="4" w:space="0" w:color="auto"/>
+              <w:left w:val="single" w:sz="4" w:space="0" w:color="auto"/>
+              <w:bottom w:val="single" w:sz="4" w:space="0" w:color="auto"/>
+              <w:right w:val="single" w:sz="4" w:space="0" w:color="auto"/>
+            </w:tcBorders>
+            <w:hideMark/>
+          </w:tcPr>
+          <w:p>
+            <w:pPr>
+              <w:spacing w:after="100"/>
+              <w:rPr>
+                <w:b/>
+              </w:rPr>
+            </w:pPr>
+            <w:r>
+              <w:rPr>
+                <w:b/>
+              </w:rPr>
+              <w:t>Userstory</w:t>
+            </w:r>
+          </w:p>
+        </w:tc>
+        <w:tc>
+          <w:tcPr>
+            <w:tcW w:w="3021" w:type="dxa"/>
+            <w:tcBorders>
+              <w:top w:val="single" w:sz="4" w:space="0" w:color="auto"/>
+              <w:left w:val="single" w:sz="4" w:space="0" w:color="auto"/>
+              <w:bottom w:val="single" w:sz="4" w:space="0" w:color="auto"/>
+              <w:right w:val="single" w:sz="4" w:space="0" w:color="auto"/>
+            </w:tcBorders>
+            <w:hideMark/>
+          </w:tcPr>
+          <w:p>
+            <w:pPr>
+              <w:spacing w:after="100"/>
+              <w:rPr>
+                <w:b/>
+              </w:rPr>
+            </w:pPr>
+            <w:r>
+              <w:rPr>
+                <w:b/>
+              </w:rPr>
+              <w:t>Grund</w:t>
+            </w:r>
+          </w:p>
+        </w:tc>
+      </w:tr>
+      <w:tr>
+        <w:tc>
+          <w:tcPr>
+            <w:tcW w:w="3256" w:type="dxa"/>
+            <w:tcBorders>
+              <w:top w:val="single" w:sz="4" w:space="0" w:color="auto"/>
+              <w:left w:val="single" w:sz="4" w:space="0" w:color="auto"/>
+              <w:bottom w:val="single" w:sz="4" w:space="0" w:color="auto"/>
+              <w:right w:val="single" w:sz="4" w:space="0" w:color="auto"/>
+            </w:tcBorders>
+            <w:hideMark/>
+          </w:tcPr>
+          <w:p>
+            <w:pPr>
+              <w:spacing w:after="100"/>
+            </w:pPr>
+            <w:r>
+              <w:t>Als Anbieter möchte ich</w:t>
+            </w:r>
+          </w:p>
+        </w:tc>
+        <w:tc>
+          <w:tcPr>
+            <w:tcW w:w="2785" w:type="dxa"/>
+            <w:tcBorders>
+              <w:top w:val="single" w:sz="4" w:space="0" w:color="auto"/>
+              <w:left w:val="single" w:sz="4" w:space="0" w:color="auto"/>
+              <w:bottom w:val="single" w:sz="4" w:space="0" w:color="auto"/>
+              <w:right w:val="single" w:sz="4" w:space="0" w:color="auto"/>
+            </w:tcBorders>
+            <w:hideMark/>
+          </w:tcPr>
+          <w:p>
+            <w:pPr>
+              <w:spacing w:after="100"/>
+            </w:pPr>
+            <w:r>
+              <w:t>eine Prämie bearbeiten</w:t>
+            </w:r>
+          </w:p>
+        </w:tc>
+        <w:tc>
+          <w:tcPr>
+            <w:tcW w:w="3021" w:type="dxa"/>
+            <w:tcBorders>
+              <w:top w:val="single" w:sz="4" w:space="0" w:color="auto"/>
+              <w:left w:val="single" w:sz="4" w:space="0" w:color="auto"/>
+              <w:bottom w:val="single" w:sz="4" w:space="0" w:color="auto"/>
+              <w:right w:val="single" w:sz="4" w:space="0" w:color="auto"/>
+            </w:tcBorders>
+          </w:tcPr>
+          <w:p>
+            <w:pPr>
+              <w:spacing w:after="100"/>
+            </w:pPr>
+            <w:r>
+              <w:t>Ändern eines Angebots</w:t>
+            </w:r>
+          </w:p>
+        </w:tc>
+      </w:tr>
+    </w:tbl>
+    <w:p>
+      <w:pPr>
+        <w:spacing w:after="100"/>
+      </w:pPr>
+    </w:p>
+    <w:p>
+      <w:pPr>
+        <w:spacing w:after="100"/>
+      </w:pPr>
+      <w:r>
+        <w:rPr>
+          <w:b/>
+        </w:rPr>
+        <w:t>Akzeptanzkriterium</w:t>
+      </w:r>
+      <w:r>
+        <w:t>:</w:t>
+      </w:r>
+    </w:p>
+    <w:p>
+      <w:pPr>
+        <w:pStyle w:val="Listenabsatz"/>
+        <w:numPr>
+          <w:ilvl w:val="0"/>
+          <w:numId w:val="2"/>
+        </w:numPr>
+        <w:spacing w:after="100"/>
+      </w:pPr>
+      <w:r>
+        <w:t>Man muss als Anbieter angemeldet sein, um seine Prämien anzuschauen.</w:t>
+      </w:r>
+    </w:p>
+    <w:p>
+      <w:pPr>
+        <w:pStyle w:val="Listenabsatz"/>
+        <w:numPr>
+          <w:ilvl w:val="0"/>
+          <w:numId w:val="2"/>
+        </w:numPr>
+        <w:spacing w:after="100"/>
+      </w:pPr>
+      <w:r>
+        <w:t>Eine Prämie muss vorhanden sein.</w:t>
+      </w:r>
+    </w:p>
+    <w:p>
+      <w:pPr>
+        <w:pStyle w:val="Listenabsatz"/>
+        <w:numPr>
+          <w:ilvl w:val="0"/>
+          <w:numId w:val="2"/>
+        </w:numPr>
+        <w:spacing w:after="100"/>
+      </w:pPr>
+      <w:r>
+        <w:t xml:space="preserve">Die Pflichtfelder der Prämie müssen ausgefüllt sein, wenn er sie </w:t>
+      </w:r>
+      <w:proofErr w:type="spellStart"/>
+      <w:r>
+        <w:t>updated</w:t>
+      </w:r>
+      <w:proofErr w:type="spellEnd"/>
+      <w:r>
+        <w:t xml:space="preserve"> (Location, Bezeichnung und Punkte)</w:t>
+      </w:r>
+    </w:p>
+    <w:tbl>
+      <w:tblPr>
+        <w:tblStyle w:val="Tabellenraster"/>
+        <w:tblW w:w="10490" w:type="dxa"/>
+        <w:tblInd w:w="-572" w:type="dxa"/>
+        <w:tblLook w:val="04A0" w:firstRow="1" w:lastRow="0" w:firstColumn="1" w:lastColumn="0" w:noHBand="0" w:noVBand="1"/>
+      </w:tblPr>
+      <w:tblGrid>
+        <w:gridCol w:w="997"/>
+        <w:gridCol w:w="3353"/>
+        <w:gridCol w:w="3485"/>
+        <w:gridCol w:w="2655"/>
+      </w:tblGrid>
+      <w:tr>
+        <w:tc>
+          <w:tcPr>
+            <w:tcW w:w="997" w:type="dxa"/>
+          </w:tcPr>
+          <w:p>
+            <w:pPr>
+              <w:spacing w:after="100"/>
+              <w:rPr>
+                <w:b/>
+              </w:rPr>
+            </w:pPr>
+            <w:r>
+              <w:rPr>
+                <w:b/>
+              </w:rPr>
+              <w:t>Test</w:t>
+            </w:r>
+            <w:r>
+              <w:rPr>
+                <w:b/>
+              </w:rPr>
+              <w:t>fälle</w:t>
+            </w:r>
+          </w:p>
+        </w:tc>
+        <w:tc>
+          <w:tcPr>
+            <w:tcW w:w="3353" w:type="dxa"/>
+          </w:tcPr>
+          <w:p>
+            <w:pPr>
+              <w:spacing w:after="100"/>
+              <w:rPr>
+                <w:b/>
+              </w:rPr>
+            </w:pPr>
+            <w:r>
+              <w:rPr>
+                <w:b/>
+              </w:rPr>
+              <w:t>Vorbedingung</w:t>
+            </w:r>
+          </w:p>
+        </w:tc>
+        <w:tc>
+          <w:tcPr>
+            <w:tcW w:w="3485" w:type="dxa"/>
+          </w:tcPr>
+          <w:p>
+            <w:pPr>
+              <w:spacing w:after="100"/>
+              <w:rPr>
+                <w:b/>
+              </w:rPr>
+            </w:pPr>
+            <w:r>
+              <w:rPr>
+                <w:b/>
+              </w:rPr>
+              <w:t>Aktion</w:t>
+            </w:r>
+          </w:p>
+        </w:tc>
+        <w:tc>
+          <w:tcPr>
+            <w:tcW w:w="2655" w:type="dxa"/>
+          </w:tcPr>
+          <w:p>
+            <w:pPr>
+              <w:spacing w:after="100"/>
+              <w:rPr>
+                <w:b/>
+              </w:rPr>
+            </w:pPr>
+            <w:r>
+              <w:rPr>
+                <w:b/>
+              </w:rPr>
+              <w:t>Ergebnis</w:t>
+            </w:r>
+          </w:p>
+        </w:tc>
+      </w:tr>
+      <w:tr>
+        <w:tc>
+          <w:tcPr>
+            <w:tcW w:w="997" w:type="dxa"/>
+          </w:tcPr>
+          <w:p>
+            <w:pPr>
+              <w:spacing w:after="100"/>
+            </w:pPr>
+            <w:r>
+              <w:t>1</w:t>
+            </w:r>
+          </w:p>
+        </w:tc>
+        <w:tc>
+          <w:tcPr>
+            <w:tcW w:w="3353" w:type="dxa"/>
+          </w:tcPr>
+          <w:p>
+            <w:pPr>
+              <w:spacing w:after="100"/>
+            </w:pPr>
+            <w:r>
+              <w:t>Anbieter mit dem Username User1 ist angemeldet.</w:t>
+            </w:r>
+          </w:p>
+        </w:tc>
+        <w:tc>
+          <w:tcPr>
+            <w:tcW w:w="3485" w:type="dxa"/>
+          </w:tcPr>
+          <w:p>
+            <w:pPr>
+              <w:spacing w:after="100"/>
+            </w:pPr>
+            <w:r>
+              <w:t>Der Benutzer befindet sich in dem Prämien Tab und drückt auf die Prämie, die er bearbeiten will.</w:t>
+            </w:r>
+          </w:p>
+        </w:tc>
+        <w:tc>
+          <w:tcPr>
+            <w:tcW w:w="2655" w:type="dxa"/>
+          </w:tcPr>
+          <w:p>
+            <w:pPr>
+              <w:spacing w:after="100"/>
+            </w:pPr>
+            <w:r>
+              <w:t>Die ausgewählte Prämie wird bearbeitbar</w:t>
+            </w:r>
+          </w:p>
+        </w:tc>
+      </w:tr>
+      <w:tr>
+        <w:tc>
+          <w:tcPr>
+            <w:tcW w:w="997" w:type="dxa"/>
+          </w:tcPr>
+          <w:p>
+            <w:pPr>
+              <w:spacing w:after="100"/>
+            </w:pPr>
+          </w:p>
+        </w:tc>
+        <w:tc>
+          <w:tcPr>
+            <w:tcW w:w="3353" w:type="dxa"/>
+          </w:tcPr>
+          <w:p>
+            <w:pPr>
+              <w:spacing w:after="100"/>
+            </w:pPr>
+          </w:p>
+        </w:tc>
+        <w:tc>
+          <w:tcPr>
+            <w:tcW w:w="3485" w:type="dxa"/>
+          </w:tcPr>
+          <w:p>
+            <w:pPr>
+              <w:spacing w:after="100"/>
+            </w:pPr>
+            <w:r>
+              <w:t>Drückt er auf Abbrechen.</w:t>
+            </w:r>
+          </w:p>
+        </w:tc>
+        <w:tc>
+          <w:tcPr>
+            <w:tcW w:w="2655" w:type="dxa"/>
+          </w:tcPr>
+          <w:p>
+            <w:pPr>
+              <w:spacing w:after="100"/>
+            </w:pPr>
+            <w:r>
+              <w:t>Wird die Prämie nicht aktualisiert.</w:t>
+            </w:r>
+          </w:p>
+        </w:tc>
+      </w:tr>
+      <w:tr>
+        <w:tc>
+          <w:tcPr>
+            <w:tcW w:w="997" w:type="dxa"/>
+          </w:tcPr>
+          <w:p>
+            <w:pPr>
+              <w:spacing w:after="100"/>
+            </w:pPr>
+            <w:r>
+              <w:t>2</w:t>
+            </w:r>
+          </w:p>
+        </w:tc>
+        <w:tc>
+          <w:tcPr>
+            <w:tcW w:w="3353" w:type="dxa"/>
+          </w:tcPr>
+          <w:p>
+            <w:pPr>
+              <w:spacing w:after="100"/>
+            </w:pPr>
+            <w:r>
+              <w:t>Anbieter mit dem Username User1 ist angemeldet.</w:t>
+            </w:r>
+          </w:p>
+        </w:tc>
+        <w:tc>
+          <w:tcPr>
+            <w:tcW w:w="3485" w:type="dxa"/>
+          </w:tcPr>
+          <w:p>
+            <w:pPr>
+              <w:spacing w:after="100"/>
+            </w:pPr>
+            <w:r>
+              <w:t>Der Benutzer befindet sich in dem Prämien Tab und drückt auf die Prämie, die er bearbeiten will.</w:t>
+            </w:r>
+          </w:p>
+        </w:tc>
+        <w:tc>
+          <w:tcPr>
+            <w:tcW w:w="2655" w:type="dxa"/>
+          </w:tcPr>
+          <w:p>
+            <w:pPr>
+              <w:spacing w:after="100"/>
+            </w:pPr>
+            <w:r>
+              <w:t>Die ausgewählte Prämie wird bearbeitbar</w:t>
+            </w:r>
+          </w:p>
+        </w:tc>
+      </w:tr>
+      <w:tr>
+        <w:tc>
+          <w:tcPr>
+            <w:tcW w:w="997" w:type="dxa"/>
+          </w:tcPr>
+          <w:p>
+            <w:pPr>
+              <w:spacing w:after="100"/>
+            </w:pPr>
+          </w:p>
+        </w:tc>
+        <w:tc>
+          <w:tcPr>
+            <w:tcW w:w="3353" w:type="dxa"/>
+          </w:tcPr>
+          <w:p>
+            <w:pPr>
+              <w:spacing w:after="100"/>
+            </w:pPr>
+          </w:p>
+        </w:tc>
+        <w:tc>
+          <w:tcPr>
+            <w:tcW w:w="3485" w:type="dxa"/>
+          </w:tcPr>
+          <w:p>
+            <w:pPr>
+              <w:spacing w:after="100"/>
+            </w:pPr>
+            <w:r>
+              <w:t>Fall 1: Er leert ein beim Bearbeiten und vergisst es wieder zu befüllen und drückt auf den Button Update</w:t>
+            </w:r>
+          </w:p>
+        </w:tc>
+        <w:tc>
+          <w:tcPr>
+            <w:tcW w:w="2655" w:type="dxa"/>
+          </w:tcPr>
+          <w:p>
+            <w:pPr>
+              <w:spacing w:after="100"/>
+            </w:pPr>
+            <w:r>
+              <w:t>Er wird darauf hingewiesen, dass er Pflichtfelder vergessen hat</w:t>
+            </w:r>
+          </w:p>
+        </w:tc>
+      </w:tr>
+      <w:tr>
+        <w:tc>
+          <w:tcPr>
+            <w:tcW w:w="997" w:type="dxa"/>
+          </w:tcPr>
+          <w:p>
+            <w:pPr>
+              <w:spacing w:after="100"/>
+            </w:pPr>
+          </w:p>
+        </w:tc>
+        <w:tc>
+          <w:tcPr>
+            <w:tcW w:w="3353" w:type="dxa"/>
+          </w:tcPr>
+          <w:p>
+            <w:pPr>
+              <w:spacing w:after="100"/>
+            </w:pPr>
+          </w:p>
+        </w:tc>
+        <w:tc>
+          <w:tcPr>
+            <w:tcW w:w="3485" w:type="dxa"/>
+          </w:tcPr>
+          <w:p>
+            <w:pPr>
+              <w:spacing w:after="100"/>
+            </w:pPr>
+            <w:r>
+              <w:t>Fall 2: Alle Pflichtfelder sind mit Werten befüllt ein und drückt auf den Button update</w:t>
+            </w:r>
+          </w:p>
+        </w:tc>
+        <w:tc>
+          <w:tcPr>
+            <w:tcW w:w="2655" w:type="dxa"/>
+          </w:tcPr>
+          <w:p>
+            <w:pPr>
+              <w:spacing w:after="100"/>
+            </w:pPr>
+            <w:r>
+              <w:t xml:space="preserve">Die Prämie wird </w:t>
+            </w:r>
+            <w:proofErr w:type="spellStart"/>
+            <w:r>
+              <w:t>geupdated</w:t>
+            </w:r>
+            <w:proofErr w:type="spellEnd"/>
+            <w:r>
+              <w:t xml:space="preserve"> und je nachdem ob sie aktiv war oder nicht als dieses auch angezeigt</w:t>
+            </w:r>
+          </w:p>
+        </w:tc>
+      </w:tr>
+    </w:tbl>
+    <w:p>
+      <w:pPr>
+        <w:rPr>
+          <w:lang w:eastAsia="de-AT"/>
+        </w:rPr>
+      </w:pPr>
     </w:p>
     <w:p>
       <w:pPr>
@@ -1491,6 +3134,26 @@
           <w:rFonts w:eastAsia="Times New Roman"/>
           <w:lang w:eastAsia="de-AT"/>
         </w:rPr>
+        <w:t>Prämien löschen</w:t>
+      </w:r>
+    </w:p>
+    <w:p>
+      <w:pPr>
+        <w:pStyle w:val="berschrift3"/>
+        <w:numPr>
+          <w:ilvl w:val="1"/>
+          <w:numId w:val="1"/>
+        </w:numPr>
+        <w:rPr>
+          <w:rFonts w:eastAsia="Times New Roman"/>
+          <w:lang w:eastAsia="de-AT"/>
+        </w:rPr>
+      </w:pPr>
+      <w:r>
+        <w:rPr>
+          <w:rFonts w:eastAsia="Times New Roman"/>
+          <w:lang w:eastAsia="de-AT"/>
+        </w:rPr>
         <w:t>Prämien aktivieren / löschen</w:t>
       </w:r>
     </w:p>
@@ -1517,7 +3180,6 @@
         <w:rPr>
           <w:lang w:eastAsia="de-AT"/>
         </w:rPr>
-        <w:lastRenderedPageBreak/>
         <w:t>UserStory-Map</w:t>
       </w:r>
       <w:proofErr w:type="spellEnd"/>
@@ -1566,7 +3228,7 @@
                     <pic:cNvPicPr/>
                   </pic:nvPicPr>
                   <pic:blipFill>
-                    <a:blip r:embed="rId7"/>
+                    <a:blip r:embed="rId8"/>
                     <a:stretch>
                       <a:fillRect/>
                     </a:stretch>
@@ -1613,7 +3275,7 @@
                     <pic:cNvPicPr/>
                   </pic:nvPicPr>
                   <pic:blipFill>
-                    <a:blip r:embed="rId8"/>
+                    <a:blip r:embed="rId9"/>
                     <a:stretch>
                       <a:fillRect/>
                     </a:stretch>
@@ -1633,12 +3295,10 @@
           </wp:inline>
         </w:drawing>
       </w:r>
-      <w:bookmarkStart w:id="0" w:name="_GoBack"/>
-      <w:bookmarkEnd w:id="0"/>
     </w:p>
     <w:sectPr>
-      <w:headerReference w:type="default" r:id="rId9"/>
-      <w:footerReference w:type="default" r:id="rId10"/>
+      <w:headerReference w:type="default" r:id="rId10"/>
+      <w:footerReference w:type="default" r:id="rId11"/>
       <w:pgSz w:w="11906" w:h="16838"/>
       <w:pgMar w:top="1417" w:right="1417" w:bottom="1134" w:left="1417" w:header="708" w:footer="708" w:gutter="0"/>
       <w:cols w:space="708"/>
@@ -1826,6 +3486,119 @@
 <file path=word/numbering.xml><?xml version="1.0" encoding="utf-8"?>
 <w:numbering xmlns:wpc="http://schemas.microsoft.com/office/word/2010/wordprocessingCanvas" xmlns:cx="http://schemas.microsoft.com/office/drawing/2014/chartex" xmlns:cx1="http://schemas.microsoft.com/office/drawing/2015/9/8/chartex" xmlns:cx2="http://schemas.microsoft.com/office/drawing/2015/10/21/chartex" xmlns:cx3="http://schemas.microsoft.com/office/drawing/2016/5/9/chartex" xmlns:cx4="http://schemas.microsoft.com/office/drawing/2016/5/10/chartex" xmlns:cx5="http://schemas.microsoft.com/office/drawing/2016/5/11/chartex" xmlns:cx6="http://schemas.microsoft.com/office/drawing/2016/5/12/chartex" xmlns:cx7="http://schemas.microsoft.com/office/drawing/2016/5/13/chartex" xmlns:cx8="http://schemas.microsoft.com/office/drawing/2016/5/14/chartex" xmlns:mc="http://schemas.openxmlformats.org/markup-compatibility/2006" xmlns:aink="http://schemas.microsoft.com/office/drawing/2016/ink" xmlns:am3d="http://schemas.microsoft.com/office/drawing/2017/model3d" xmlns:o="urn:schemas-microsoft-com:office:office" xmlns:r="http://schemas.openxmlformats.org/officeDocument/2006/relationships" xmlns:m="http://schemas.openxmlformats.org/officeDocument/2006/math" xmlns:v="urn:schemas-microsoft-com:vml" xmlns:wp14="http://schemas.microsoft.com/office/word/2010/wordprocessingDrawing" xmlns:wp="http://schemas.openxmlformats.org/drawingml/2006/wordprocessingDrawing" xmlns:w10="urn:schemas-microsoft-com:office:word" xmlns:w="http://schemas.openxmlformats.org/wordprocessingml/2006/main" xmlns:w14="http://schemas.microsoft.com/office/word/2010/wordml" xmlns:w15="http://schemas.microsoft.com/office/word/2012/wordml" xmlns:w16cid="http://schemas.microsoft.com/office/word/2016/wordml/cid" xmlns:w16se="http://schemas.microsoft.com/office/word/2015/wordml/symex" xmlns:wpg="http://schemas.microsoft.com/office/word/2010/wordprocessingGroup" xmlns:wpi="http://schemas.microsoft.com/office/word/2010/wordprocessingInk" xmlns:wne="http://schemas.microsoft.com/office/word/2006/wordml" xmlns:wps="http://schemas.microsoft.com/office/word/2010/wordprocessingShape" mc:Ignorable="w14 w15 w16se w16cid wp14">
   <w:abstractNum w:abstractNumId="0" w15:restartNumberingAfterBreak="0">
+    <w:nsid w:val="5787282C"/>
+    <w:multiLevelType w:val="hybridMultilevel"/>
+    <w:tmpl w:val="C73242B0"/>
+    <w:lvl w:ilvl="0" w:tplc="0C070001">
+      <w:start w:val="1"/>
+      <w:numFmt w:val="bullet"/>
+      <w:lvlText w:val=""/>
+      <w:lvlJc w:val="left"/>
+      <w:pPr>
+        <w:ind w:left="720" w:hanging="360"/>
+      </w:pPr>
+      <w:rPr>
+        <w:rFonts w:ascii="Symbol" w:hAnsi="Symbol" w:hint="default"/>
+      </w:rPr>
+    </w:lvl>
+    <w:lvl w:ilvl="1" w:tplc="0C070003">
+      <w:start w:val="1"/>
+      <w:numFmt w:val="bullet"/>
+      <w:lvlText w:val="o"/>
+      <w:lvlJc w:val="left"/>
+      <w:pPr>
+        <w:ind w:left="1440" w:hanging="360"/>
+      </w:pPr>
+      <w:rPr>
+        <w:rFonts w:ascii="Courier New" w:hAnsi="Courier New" w:cs="Courier New" w:hint="default"/>
+      </w:rPr>
+    </w:lvl>
+    <w:lvl w:ilvl="2" w:tplc="0C070005">
+      <w:start w:val="1"/>
+      <w:numFmt w:val="bullet"/>
+      <w:lvlText w:val=""/>
+      <w:lvlJc w:val="left"/>
+      <w:pPr>
+        <w:ind w:left="2160" w:hanging="360"/>
+      </w:pPr>
+      <w:rPr>
+        <w:rFonts w:ascii="Wingdings" w:hAnsi="Wingdings" w:hint="default"/>
+      </w:rPr>
+    </w:lvl>
+    <w:lvl w:ilvl="3" w:tplc="0C070001" w:tentative="1">
+      <w:start w:val="1"/>
+      <w:numFmt w:val="bullet"/>
+      <w:lvlText w:val=""/>
+      <w:lvlJc w:val="left"/>
+      <w:pPr>
+        <w:ind w:left="2880" w:hanging="360"/>
+      </w:pPr>
+      <w:rPr>
+        <w:rFonts w:ascii="Symbol" w:hAnsi="Symbol" w:hint="default"/>
+      </w:rPr>
+    </w:lvl>
+    <w:lvl w:ilvl="4" w:tplc="0C070003" w:tentative="1">
+      <w:start w:val="1"/>
+      <w:numFmt w:val="bullet"/>
+      <w:lvlText w:val="o"/>
+      <w:lvlJc w:val="left"/>
+      <w:pPr>
+        <w:ind w:left="3600" w:hanging="360"/>
+      </w:pPr>
+      <w:rPr>
+        <w:rFonts w:ascii="Courier New" w:hAnsi="Courier New" w:cs="Courier New" w:hint="default"/>
+      </w:rPr>
+    </w:lvl>
+    <w:lvl w:ilvl="5" w:tplc="0C070005" w:tentative="1">
+      <w:start w:val="1"/>
+      <w:numFmt w:val="bullet"/>
+      <w:lvlText w:val=""/>
+      <w:lvlJc w:val="left"/>
+      <w:pPr>
+        <w:ind w:left="4320" w:hanging="360"/>
+      </w:pPr>
+      <w:rPr>
+        <w:rFonts w:ascii="Wingdings" w:hAnsi="Wingdings" w:hint="default"/>
+      </w:rPr>
+    </w:lvl>
+    <w:lvl w:ilvl="6" w:tplc="0C070001" w:tentative="1">
+      <w:start w:val="1"/>
+      <w:numFmt w:val="bullet"/>
+      <w:lvlText w:val=""/>
+      <w:lvlJc w:val="left"/>
+      <w:pPr>
+        <w:ind w:left="5040" w:hanging="360"/>
+      </w:pPr>
+      <w:rPr>
+        <w:rFonts w:ascii="Symbol" w:hAnsi="Symbol" w:hint="default"/>
+      </w:rPr>
+    </w:lvl>
+    <w:lvl w:ilvl="7" w:tplc="0C070003" w:tentative="1">
+      <w:start w:val="1"/>
+      <w:numFmt w:val="bullet"/>
+      <w:lvlText w:val="o"/>
+      <w:lvlJc w:val="left"/>
+      <w:pPr>
+        <w:ind w:left="5760" w:hanging="360"/>
+      </w:pPr>
+      <w:rPr>
+        <w:rFonts w:ascii="Courier New" w:hAnsi="Courier New" w:cs="Courier New" w:hint="default"/>
+      </w:rPr>
+    </w:lvl>
+    <w:lvl w:ilvl="8" w:tplc="0C070005" w:tentative="1">
+      <w:start w:val="1"/>
+      <w:numFmt w:val="bullet"/>
+      <w:lvlText w:val=""/>
+      <w:lvlJc w:val="left"/>
+      <w:pPr>
+        <w:ind w:left="6480" w:hanging="360"/>
+      </w:pPr>
+      <w:rPr>
+        <w:rFonts w:ascii="Wingdings" w:hAnsi="Wingdings" w:hint="default"/>
+      </w:rPr>
+    </w:lvl>
+  </w:abstractNum>
+  <w:abstractNum w:abstractNumId="1" w15:restartNumberingAfterBreak="0">
     <w:nsid w:val="71730A3A"/>
     <w:multiLevelType w:val="multilevel"/>
     <w:tmpl w:val="0C07001F"/>
@@ -1912,6 +3685,9 @@
     </w:lvl>
   </w:abstractNum>
   <w:num w:numId="1">
+    <w:abstractNumId w:val="1"/>
+  </w:num>
+  <w:num w:numId="2">
     <w:abstractNumId w:val="0"/>
   </w:num>
 </w:numbering>
@@ -2504,6 +4280,89 @@
     <w:uiPriority w:val="99"/>
     <w:rsid w:val="002A72A3"/>
   </w:style>
+  <w:style w:type="table" w:styleId="Tabellenraster">
+    <w:name w:val="Table Grid"/>
+    <w:basedOn w:val="NormaleTabelle"/>
+    <w:uiPriority w:val="39"/>
+    <w:rsid w:val="00742184"/>
+    <w:pPr>
+      <w:spacing w:after="0" w:line="240" w:lineRule="auto"/>
+    </w:pPr>
+    <w:tblPr>
+      <w:tblBorders>
+        <w:top w:val="single" w:sz="4" w:space="0" w:color="auto"/>
+        <w:left w:val="single" w:sz="4" w:space="0" w:color="auto"/>
+        <w:bottom w:val="single" w:sz="4" w:space="0" w:color="auto"/>
+        <w:right w:val="single" w:sz="4" w:space="0" w:color="auto"/>
+        <w:insideH w:val="single" w:sz="4" w:space="0" w:color="auto"/>
+        <w:insideV w:val="single" w:sz="4" w:space="0" w:color="auto"/>
+      </w:tblBorders>
+    </w:tblPr>
+  </w:style>
+  <w:style w:type="paragraph" w:styleId="Verzeichnis2">
+    <w:name w:val="toc 2"/>
+    <w:basedOn w:val="Standard"/>
+    <w:next w:val="Standard"/>
+    <w:autoRedefine/>
+    <w:uiPriority w:val="39"/>
+    <w:unhideWhenUsed/>
+    <w:rsid w:val="00857344"/>
+    <w:pPr>
+      <w:spacing w:after="100"/>
+      <w:ind w:left="220"/>
+    </w:pPr>
+  </w:style>
+  <w:style w:type="paragraph" w:styleId="Verzeichnis3">
+    <w:name w:val="toc 3"/>
+    <w:basedOn w:val="Standard"/>
+    <w:next w:val="Standard"/>
+    <w:autoRedefine/>
+    <w:uiPriority w:val="39"/>
+    <w:unhideWhenUsed/>
+    <w:rsid w:val="00857344"/>
+    <w:pPr>
+      <w:spacing w:after="100"/>
+      <w:ind w:left="440"/>
+    </w:pPr>
+  </w:style>
+  <w:style w:type="character" w:styleId="Hyperlink">
+    <w:name w:val="Hyperlink"/>
+    <w:basedOn w:val="Absatz-Standardschriftart"/>
+    <w:uiPriority w:val="99"/>
+    <w:unhideWhenUsed/>
+    <w:rsid w:val="00857344"/>
+    <w:rPr>
+      <w:color w:val="0563C1" w:themeColor="hyperlink"/>
+      <w:u w:val="single"/>
+    </w:rPr>
+  </w:style>
+  <w:style w:type="paragraph" w:styleId="Inhaltsverzeichnisberschrift">
+    <w:name w:val="TOC Heading"/>
+    <w:basedOn w:val="berschrift1"/>
+    <w:next w:val="Standard"/>
+    <w:uiPriority w:val="39"/>
+    <w:unhideWhenUsed/>
+    <w:qFormat/>
+    <w:rsid w:val="009D26AA"/>
+    <w:pPr>
+      <w:outlineLvl w:val="9"/>
+    </w:pPr>
+    <w:rPr>
+      <w:lang w:eastAsia="de-AT"/>
+    </w:rPr>
+  </w:style>
+  <w:style w:type="paragraph" w:styleId="Verzeichnis1">
+    <w:name w:val="toc 1"/>
+    <w:basedOn w:val="Standard"/>
+    <w:next w:val="Standard"/>
+    <w:autoRedefine/>
+    <w:uiPriority w:val="39"/>
+    <w:unhideWhenUsed/>
+    <w:rsid w:val="00857344"/>
+    <w:pPr>
+      <w:spacing w:after="100"/>
+    </w:pPr>
+  </w:style>
 </w:styles>
 </file>
 
@@ -2800,4 +4659,16 @@
     </a:ext>
   </a:extLst>
 </a:theme>
+</file>
+
+<file path=customXml/item1.xml><?xml version="1.0" encoding="utf-8"?>
+<b:Sources xmlns:b="http://schemas.openxmlformats.org/officeDocument/2006/bibliography" xmlns="http://schemas.openxmlformats.org/officeDocument/2006/bibliography" SelectedStyle="\APASixthEditionOfficeOnline.xsl" StyleName="APA" Version="6"/>
+</file>
+
+<file path=customXml/itemProps1.xml><?xml version="1.0" encoding="utf-8"?>
+<ds:datastoreItem xmlns:ds="http://schemas.openxmlformats.org/officeDocument/2006/customXml" ds:itemID="{A2B0E6E0-11A1-43C9-A67C-E53563B4B457}">
+  <ds:schemaRefs>
+    <ds:schemaRef ds:uri="http://schemas.openxmlformats.org/officeDocument/2006/bibliography"/>
+  </ds:schemaRefs>
+</ds:datastoreItem>
 </file>
</xml_diff>

<commit_message>
added remaining UserStories for first Iteration(GIL)
</commit_message>
<xml_diff>
--- a/SYP(MUH)/UserStories-TravelAdvisor.docx
+++ b/SYP(MUH)/UserStories-TravelAdvisor.docx
@@ -1221,7 +1221,14 @@
                 <w:color w:val="000000"/>
                 <w:lang w:eastAsia="de-AT"/>
               </w:rPr>
-              <w:t>Prämien aktivieren / löschen</w:t>
+              <w:t xml:space="preserve">Prämien aktivieren / </w:t>
+            </w:r>
+            <w:r>
+              <w:rPr>
+                <w:rFonts w:eastAsia="Times New Roman"/>
+                <w:lang w:eastAsia="de-AT"/>
+              </w:rPr>
+              <w:t>deaktivieren</w:t>
             </w:r>
           </w:p>
         </w:tc>
@@ -1300,6 +1307,14 @@
                 <w:lang w:eastAsia="de-AT"/>
               </w:rPr>
               <w:t>Prämien filtern</w:t>
+            </w:r>
+            <w:r>
+              <w:rPr>
+                <w:rFonts w:ascii="Calibri" w:eastAsia="Times New Roman" w:hAnsi="Calibri" w:cs="Calibri"/>
+                <w:color w:val="000000"/>
+                <w:lang w:eastAsia="de-AT"/>
+              </w:rPr>
+              <w:t xml:space="preserve"> (Anbieter)</w:t>
             </w:r>
           </w:p>
         </w:tc>
@@ -2510,9 +2525,7 @@
         </w:rPr>
         <w:t>Prämien einlösen</w:t>
       </w:r>
-      <w:bookmarkStart w:id="0" w:name="_GoBack"/>
     </w:p>
-    <w:bookmarkEnd w:id="0"/>
     <w:p>
       <w:pPr>
         <w:pStyle w:val="berschrift3"/>
@@ -3137,6 +3150,459 @@
         <w:t>Prämien löschen</w:t>
       </w:r>
     </w:p>
+    <w:tbl>
+      <w:tblPr>
+        <w:tblStyle w:val="Tabellenraster"/>
+        <w:tblW w:w="0" w:type="auto"/>
+        <w:tblLook w:val="04A0" w:firstRow="1" w:lastRow="0" w:firstColumn="1" w:lastColumn="0" w:noHBand="0" w:noVBand="1"/>
+      </w:tblPr>
+      <w:tblGrid>
+        <w:gridCol w:w="3256"/>
+        <w:gridCol w:w="2785"/>
+        <w:gridCol w:w="3021"/>
+      </w:tblGrid>
+      <w:tr>
+        <w:tc>
+          <w:tcPr>
+            <w:tcW w:w="3256" w:type="dxa"/>
+            <w:tcBorders>
+              <w:top w:val="single" w:sz="4" w:space="0" w:color="auto"/>
+              <w:left w:val="single" w:sz="4" w:space="0" w:color="auto"/>
+              <w:bottom w:val="single" w:sz="4" w:space="0" w:color="auto"/>
+              <w:right w:val="single" w:sz="4" w:space="0" w:color="auto"/>
+            </w:tcBorders>
+            <w:hideMark/>
+          </w:tcPr>
+          <w:p>
+            <w:pPr>
+              <w:spacing w:after="100"/>
+              <w:rPr>
+                <w:b/>
+              </w:rPr>
+            </w:pPr>
+            <w:r>
+              <w:rPr>
+                <w:b/>
+              </w:rPr>
+              <w:t>Rolle</w:t>
+            </w:r>
+          </w:p>
+        </w:tc>
+        <w:tc>
+          <w:tcPr>
+            <w:tcW w:w="2785" w:type="dxa"/>
+            <w:tcBorders>
+              <w:top w:val="single" w:sz="4" w:space="0" w:color="auto"/>
+              <w:left w:val="single" w:sz="4" w:space="0" w:color="auto"/>
+              <w:bottom w:val="single" w:sz="4" w:space="0" w:color="auto"/>
+              <w:right w:val="single" w:sz="4" w:space="0" w:color="auto"/>
+            </w:tcBorders>
+            <w:hideMark/>
+          </w:tcPr>
+          <w:p>
+            <w:pPr>
+              <w:spacing w:after="100"/>
+              <w:rPr>
+                <w:b/>
+              </w:rPr>
+            </w:pPr>
+            <w:r>
+              <w:rPr>
+                <w:b/>
+              </w:rPr>
+              <w:t>Userstory</w:t>
+            </w:r>
+          </w:p>
+        </w:tc>
+        <w:tc>
+          <w:tcPr>
+            <w:tcW w:w="3021" w:type="dxa"/>
+            <w:tcBorders>
+              <w:top w:val="single" w:sz="4" w:space="0" w:color="auto"/>
+              <w:left w:val="single" w:sz="4" w:space="0" w:color="auto"/>
+              <w:bottom w:val="single" w:sz="4" w:space="0" w:color="auto"/>
+              <w:right w:val="single" w:sz="4" w:space="0" w:color="auto"/>
+            </w:tcBorders>
+            <w:hideMark/>
+          </w:tcPr>
+          <w:p>
+            <w:pPr>
+              <w:spacing w:after="100"/>
+              <w:rPr>
+                <w:b/>
+              </w:rPr>
+            </w:pPr>
+            <w:r>
+              <w:rPr>
+                <w:b/>
+              </w:rPr>
+              <w:t>Grund</w:t>
+            </w:r>
+          </w:p>
+        </w:tc>
+      </w:tr>
+      <w:tr>
+        <w:tc>
+          <w:tcPr>
+            <w:tcW w:w="3256" w:type="dxa"/>
+            <w:tcBorders>
+              <w:top w:val="single" w:sz="4" w:space="0" w:color="auto"/>
+              <w:left w:val="single" w:sz="4" w:space="0" w:color="auto"/>
+              <w:bottom w:val="single" w:sz="4" w:space="0" w:color="auto"/>
+              <w:right w:val="single" w:sz="4" w:space="0" w:color="auto"/>
+            </w:tcBorders>
+            <w:hideMark/>
+          </w:tcPr>
+          <w:p>
+            <w:pPr>
+              <w:spacing w:after="100"/>
+            </w:pPr>
+            <w:r>
+              <w:t>Als Anbieter möchte ich</w:t>
+            </w:r>
+          </w:p>
+        </w:tc>
+        <w:tc>
+          <w:tcPr>
+            <w:tcW w:w="2785" w:type="dxa"/>
+            <w:tcBorders>
+              <w:top w:val="single" w:sz="4" w:space="0" w:color="auto"/>
+              <w:left w:val="single" w:sz="4" w:space="0" w:color="auto"/>
+              <w:bottom w:val="single" w:sz="4" w:space="0" w:color="auto"/>
+              <w:right w:val="single" w:sz="4" w:space="0" w:color="auto"/>
+            </w:tcBorders>
+            <w:hideMark/>
+          </w:tcPr>
+          <w:p>
+            <w:pPr>
+              <w:spacing w:after="100"/>
+            </w:pPr>
+            <w:r>
+              <w:t>eine Prämie löschen</w:t>
+            </w:r>
+          </w:p>
+        </w:tc>
+        <w:tc>
+          <w:tcPr>
+            <w:tcW w:w="3021" w:type="dxa"/>
+            <w:tcBorders>
+              <w:top w:val="single" w:sz="4" w:space="0" w:color="auto"/>
+              <w:left w:val="single" w:sz="4" w:space="0" w:color="auto"/>
+              <w:bottom w:val="single" w:sz="4" w:space="0" w:color="auto"/>
+              <w:right w:val="single" w:sz="4" w:space="0" w:color="auto"/>
+            </w:tcBorders>
+          </w:tcPr>
+          <w:p>
+            <w:pPr>
+              <w:spacing w:after="100"/>
+            </w:pPr>
+            <w:r>
+              <w:t>Veraltetes Angebot</w:t>
+            </w:r>
+          </w:p>
+        </w:tc>
+      </w:tr>
+    </w:tbl>
+    <w:p>
+      <w:pPr>
+        <w:spacing w:after="100"/>
+      </w:pPr>
+    </w:p>
+    <w:p>
+      <w:pPr>
+        <w:spacing w:after="100"/>
+      </w:pPr>
+      <w:r>
+        <w:rPr>
+          <w:b/>
+        </w:rPr>
+        <w:t>Akzeptanzkriterium</w:t>
+      </w:r>
+      <w:r>
+        <w:t>:</w:t>
+      </w:r>
+    </w:p>
+    <w:p>
+      <w:pPr>
+        <w:pStyle w:val="Listenabsatz"/>
+        <w:numPr>
+          <w:ilvl w:val="0"/>
+          <w:numId w:val="2"/>
+        </w:numPr>
+        <w:spacing w:after="100"/>
+      </w:pPr>
+      <w:r>
+        <w:t>Man muss als Anbieter angemeldet sein, um seine Prämien anzuschauen.</w:t>
+      </w:r>
+    </w:p>
+    <w:p>
+      <w:pPr>
+        <w:pStyle w:val="Listenabsatz"/>
+        <w:numPr>
+          <w:ilvl w:val="0"/>
+          <w:numId w:val="2"/>
+        </w:numPr>
+        <w:spacing w:after="100"/>
+      </w:pPr>
+      <w:r>
+        <w:t>Eine Prämie muss vorhanden sein.</w:t>
+      </w:r>
+    </w:p>
+    <w:tbl>
+      <w:tblPr>
+        <w:tblStyle w:val="Tabellenraster"/>
+        <w:tblW w:w="10490" w:type="dxa"/>
+        <w:tblInd w:w="-572" w:type="dxa"/>
+        <w:tblLook w:val="04A0" w:firstRow="1" w:lastRow="0" w:firstColumn="1" w:lastColumn="0" w:noHBand="0" w:noVBand="1"/>
+      </w:tblPr>
+      <w:tblGrid>
+        <w:gridCol w:w="997"/>
+        <w:gridCol w:w="3353"/>
+        <w:gridCol w:w="3485"/>
+        <w:gridCol w:w="2655"/>
+      </w:tblGrid>
+      <w:tr>
+        <w:tc>
+          <w:tcPr>
+            <w:tcW w:w="997" w:type="dxa"/>
+          </w:tcPr>
+          <w:p>
+            <w:pPr>
+              <w:spacing w:after="100"/>
+              <w:rPr>
+                <w:b/>
+              </w:rPr>
+            </w:pPr>
+            <w:r>
+              <w:rPr>
+                <w:b/>
+              </w:rPr>
+              <w:t>Test</w:t>
+            </w:r>
+            <w:r>
+              <w:rPr>
+                <w:b/>
+              </w:rPr>
+              <w:t>fälle</w:t>
+            </w:r>
+          </w:p>
+        </w:tc>
+        <w:tc>
+          <w:tcPr>
+            <w:tcW w:w="3353" w:type="dxa"/>
+          </w:tcPr>
+          <w:p>
+            <w:pPr>
+              <w:spacing w:after="100"/>
+              <w:rPr>
+                <w:b/>
+              </w:rPr>
+            </w:pPr>
+            <w:r>
+              <w:rPr>
+                <w:b/>
+              </w:rPr>
+              <w:t>Vorbedingung</w:t>
+            </w:r>
+          </w:p>
+        </w:tc>
+        <w:tc>
+          <w:tcPr>
+            <w:tcW w:w="3485" w:type="dxa"/>
+          </w:tcPr>
+          <w:p>
+            <w:pPr>
+              <w:spacing w:after="100"/>
+              <w:rPr>
+                <w:b/>
+              </w:rPr>
+            </w:pPr>
+            <w:r>
+              <w:rPr>
+                <w:b/>
+              </w:rPr>
+              <w:t>Aktion</w:t>
+            </w:r>
+          </w:p>
+        </w:tc>
+        <w:tc>
+          <w:tcPr>
+            <w:tcW w:w="2655" w:type="dxa"/>
+          </w:tcPr>
+          <w:p>
+            <w:pPr>
+              <w:spacing w:after="100"/>
+              <w:rPr>
+                <w:b/>
+              </w:rPr>
+            </w:pPr>
+            <w:r>
+              <w:rPr>
+                <w:b/>
+              </w:rPr>
+              <w:t>Ergebnis</w:t>
+            </w:r>
+          </w:p>
+        </w:tc>
+      </w:tr>
+      <w:tr>
+        <w:tc>
+          <w:tcPr>
+            <w:tcW w:w="997" w:type="dxa"/>
+          </w:tcPr>
+          <w:p>
+            <w:pPr>
+              <w:spacing w:after="100"/>
+            </w:pPr>
+            <w:r>
+              <w:t>1</w:t>
+            </w:r>
+          </w:p>
+        </w:tc>
+        <w:tc>
+          <w:tcPr>
+            <w:tcW w:w="3353" w:type="dxa"/>
+          </w:tcPr>
+          <w:p>
+            <w:pPr>
+              <w:spacing w:after="100"/>
+            </w:pPr>
+            <w:r>
+              <w:t>Anbieter mit dem Username User1 ist angemeldet.</w:t>
+            </w:r>
+          </w:p>
+        </w:tc>
+        <w:tc>
+          <w:tcPr>
+            <w:tcW w:w="3485" w:type="dxa"/>
+          </w:tcPr>
+          <w:p>
+            <w:pPr>
+              <w:spacing w:after="100"/>
+            </w:pPr>
+            <w:r>
+              <w:t>Der Benutzer befindet sich in dem Prämien Tab und drückt auf die Prämie, die er löschen will.</w:t>
+            </w:r>
+          </w:p>
+        </w:tc>
+        <w:tc>
+          <w:tcPr>
+            <w:tcW w:w="2655" w:type="dxa"/>
+          </w:tcPr>
+          <w:p>
+            <w:pPr>
+              <w:spacing w:after="100"/>
+            </w:pPr>
+            <w:r>
+              <w:t>Er wird gefragt ob er die Prämie wirklich löschen will</w:t>
+            </w:r>
+          </w:p>
+        </w:tc>
+      </w:tr>
+      <w:tr>
+        <w:tc>
+          <w:tcPr>
+            <w:tcW w:w="997" w:type="dxa"/>
+          </w:tcPr>
+          <w:p>
+            <w:pPr>
+              <w:spacing w:after="100"/>
+            </w:pPr>
+          </w:p>
+        </w:tc>
+        <w:tc>
+          <w:tcPr>
+            <w:tcW w:w="3353" w:type="dxa"/>
+          </w:tcPr>
+          <w:p>
+            <w:pPr>
+              <w:spacing w:after="100"/>
+            </w:pPr>
+          </w:p>
+        </w:tc>
+        <w:tc>
+          <w:tcPr>
+            <w:tcW w:w="3485" w:type="dxa"/>
+          </w:tcPr>
+          <w:p>
+            <w:pPr>
+              <w:spacing w:after="100"/>
+            </w:pPr>
+            <w:r>
+              <w:t>Drückt er auf Abbrechen.</w:t>
+            </w:r>
+          </w:p>
+        </w:tc>
+        <w:tc>
+          <w:tcPr>
+            <w:tcW w:w="2655" w:type="dxa"/>
+          </w:tcPr>
+          <w:p>
+            <w:pPr>
+              <w:spacing w:after="100"/>
+            </w:pPr>
+            <w:r>
+              <w:t>Wird die Prämie nicht gelöscht.</w:t>
+            </w:r>
+          </w:p>
+        </w:tc>
+      </w:tr>
+      <w:tr>
+        <w:tc>
+          <w:tcPr>
+            <w:tcW w:w="997" w:type="dxa"/>
+          </w:tcPr>
+          <w:p>
+            <w:pPr>
+              <w:spacing w:after="100"/>
+            </w:pPr>
+          </w:p>
+        </w:tc>
+        <w:tc>
+          <w:tcPr>
+            <w:tcW w:w="3353" w:type="dxa"/>
+          </w:tcPr>
+          <w:p>
+            <w:pPr>
+              <w:spacing w:after="100"/>
+            </w:pPr>
+          </w:p>
+        </w:tc>
+        <w:tc>
+          <w:tcPr>
+            <w:tcW w:w="3485" w:type="dxa"/>
+          </w:tcPr>
+          <w:p>
+            <w:pPr>
+              <w:spacing w:after="100"/>
+            </w:pPr>
+            <w:r>
+              <w:t>Drückt er auf Löschen</w:t>
+            </w:r>
+          </w:p>
+        </w:tc>
+        <w:tc>
+          <w:tcPr>
+            <w:tcW w:w="2655" w:type="dxa"/>
+          </w:tcPr>
+          <w:p>
+            <w:pPr>
+              <w:spacing w:after="100"/>
+            </w:pPr>
+            <w:r>
+              <w:t>Wird die Prämie gelöscht</w:t>
+            </w:r>
+          </w:p>
+        </w:tc>
+      </w:tr>
+    </w:tbl>
+    <w:p>
+      <w:pPr>
+        <w:rPr>
+          <w:lang w:eastAsia="de-AT"/>
+        </w:rPr>
+      </w:pPr>
+    </w:p>
     <w:p>
       <w:pPr>
         <w:pStyle w:val="berschrift3"/>
@@ -3154,8 +3620,834 @@
           <w:rFonts w:eastAsia="Times New Roman"/>
           <w:lang w:eastAsia="de-AT"/>
         </w:rPr>
-        <w:t>Prämien aktivieren / löschen</w:t>
+        <w:t xml:space="preserve">Prämien aktivieren / </w:t>
       </w:r>
+      <w:r>
+        <w:rPr>
+          <w:rFonts w:eastAsia="Times New Roman"/>
+          <w:lang w:eastAsia="de-AT"/>
+        </w:rPr>
+        <w:t>deaktivieren</w:t>
+      </w:r>
+    </w:p>
+    <w:tbl>
+      <w:tblPr>
+        <w:tblStyle w:val="Tabellenraster"/>
+        <w:tblW w:w="0" w:type="auto"/>
+        <w:tblLook w:val="04A0" w:firstRow="1" w:lastRow="0" w:firstColumn="1" w:lastColumn="0" w:noHBand="0" w:noVBand="1"/>
+      </w:tblPr>
+      <w:tblGrid>
+        <w:gridCol w:w="3256"/>
+        <w:gridCol w:w="2785"/>
+        <w:gridCol w:w="3021"/>
+      </w:tblGrid>
+      <w:tr>
+        <w:tc>
+          <w:tcPr>
+            <w:tcW w:w="3256" w:type="dxa"/>
+            <w:tcBorders>
+              <w:top w:val="single" w:sz="4" w:space="0" w:color="auto"/>
+              <w:left w:val="single" w:sz="4" w:space="0" w:color="auto"/>
+              <w:bottom w:val="single" w:sz="4" w:space="0" w:color="auto"/>
+              <w:right w:val="single" w:sz="4" w:space="0" w:color="auto"/>
+            </w:tcBorders>
+            <w:hideMark/>
+          </w:tcPr>
+          <w:p>
+            <w:pPr>
+              <w:spacing w:after="100"/>
+              <w:rPr>
+                <w:b/>
+              </w:rPr>
+            </w:pPr>
+            <w:r>
+              <w:rPr>
+                <w:b/>
+              </w:rPr>
+              <w:t>Rolle</w:t>
+            </w:r>
+          </w:p>
+        </w:tc>
+        <w:tc>
+          <w:tcPr>
+            <w:tcW w:w="2785" w:type="dxa"/>
+            <w:tcBorders>
+              <w:top w:val="single" w:sz="4" w:space="0" w:color="auto"/>
+              <w:left w:val="single" w:sz="4" w:space="0" w:color="auto"/>
+              <w:bottom w:val="single" w:sz="4" w:space="0" w:color="auto"/>
+              <w:right w:val="single" w:sz="4" w:space="0" w:color="auto"/>
+            </w:tcBorders>
+            <w:hideMark/>
+          </w:tcPr>
+          <w:p>
+            <w:pPr>
+              <w:spacing w:after="100"/>
+              <w:rPr>
+                <w:b/>
+              </w:rPr>
+            </w:pPr>
+            <w:r>
+              <w:rPr>
+                <w:b/>
+              </w:rPr>
+              <w:t>Userstory</w:t>
+            </w:r>
+          </w:p>
+        </w:tc>
+        <w:tc>
+          <w:tcPr>
+            <w:tcW w:w="3021" w:type="dxa"/>
+            <w:tcBorders>
+              <w:top w:val="single" w:sz="4" w:space="0" w:color="auto"/>
+              <w:left w:val="single" w:sz="4" w:space="0" w:color="auto"/>
+              <w:bottom w:val="single" w:sz="4" w:space="0" w:color="auto"/>
+              <w:right w:val="single" w:sz="4" w:space="0" w:color="auto"/>
+            </w:tcBorders>
+            <w:hideMark/>
+          </w:tcPr>
+          <w:p>
+            <w:pPr>
+              <w:spacing w:after="100"/>
+              <w:rPr>
+                <w:b/>
+              </w:rPr>
+            </w:pPr>
+            <w:r>
+              <w:rPr>
+                <w:b/>
+              </w:rPr>
+              <w:t>Grund</w:t>
+            </w:r>
+          </w:p>
+        </w:tc>
+      </w:tr>
+      <w:tr>
+        <w:tc>
+          <w:tcPr>
+            <w:tcW w:w="3256" w:type="dxa"/>
+            <w:tcBorders>
+              <w:top w:val="single" w:sz="4" w:space="0" w:color="auto"/>
+              <w:left w:val="single" w:sz="4" w:space="0" w:color="auto"/>
+              <w:bottom w:val="single" w:sz="4" w:space="0" w:color="auto"/>
+              <w:right w:val="single" w:sz="4" w:space="0" w:color="auto"/>
+            </w:tcBorders>
+            <w:hideMark/>
+          </w:tcPr>
+          <w:p>
+            <w:pPr>
+              <w:spacing w:after="100"/>
+            </w:pPr>
+            <w:r>
+              <w:t>Als Anbieter möchte ich</w:t>
+            </w:r>
+          </w:p>
+        </w:tc>
+        <w:tc>
+          <w:tcPr>
+            <w:tcW w:w="2785" w:type="dxa"/>
+            <w:tcBorders>
+              <w:top w:val="single" w:sz="4" w:space="0" w:color="auto"/>
+              <w:left w:val="single" w:sz="4" w:space="0" w:color="auto"/>
+              <w:bottom w:val="single" w:sz="4" w:space="0" w:color="auto"/>
+              <w:right w:val="single" w:sz="4" w:space="0" w:color="auto"/>
+            </w:tcBorders>
+            <w:hideMark/>
+          </w:tcPr>
+          <w:p>
+            <w:pPr>
+              <w:spacing w:after="100"/>
+            </w:pPr>
+            <w:r>
+              <w:t>eine Prämie aktivieren</w:t>
+            </w:r>
+          </w:p>
+        </w:tc>
+        <w:tc>
+          <w:tcPr>
+            <w:tcW w:w="3021" w:type="dxa"/>
+            <w:tcBorders>
+              <w:top w:val="single" w:sz="4" w:space="0" w:color="auto"/>
+              <w:left w:val="single" w:sz="4" w:space="0" w:color="auto"/>
+              <w:bottom w:val="single" w:sz="4" w:space="0" w:color="auto"/>
+              <w:right w:val="single" w:sz="4" w:space="0" w:color="auto"/>
+            </w:tcBorders>
+          </w:tcPr>
+          <w:p>
+            <w:pPr>
+              <w:spacing w:after="100"/>
+            </w:pPr>
+            <w:r>
+              <w:t>Nicht Saison gerechtes Angebot das ich wieder verwenden will</w:t>
+            </w:r>
+          </w:p>
+        </w:tc>
+      </w:tr>
+    </w:tbl>
+    <w:p>
+      <w:pPr>
+        <w:spacing w:after="100"/>
+      </w:pPr>
+    </w:p>
+    <w:p>
+      <w:pPr>
+        <w:spacing w:after="100"/>
+      </w:pPr>
+      <w:r>
+        <w:rPr>
+          <w:b/>
+        </w:rPr>
+        <w:t>Akzeptanzkriterium</w:t>
+      </w:r>
+      <w:r>
+        <w:t>:</w:t>
+      </w:r>
+    </w:p>
+    <w:p>
+      <w:pPr>
+        <w:pStyle w:val="Listenabsatz"/>
+        <w:numPr>
+          <w:ilvl w:val="0"/>
+          <w:numId w:val="2"/>
+        </w:numPr>
+        <w:spacing w:after="100"/>
+      </w:pPr>
+      <w:r>
+        <w:t>Man muss als Anbieter angemeldet sein, um seine Prämien anzuschauen.</w:t>
+      </w:r>
+    </w:p>
+    <w:p>
+      <w:pPr>
+        <w:pStyle w:val="Listenabsatz"/>
+        <w:numPr>
+          <w:ilvl w:val="0"/>
+          <w:numId w:val="2"/>
+        </w:numPr>
+        <w:spacing w:after="100"/>
+      </w:pPr>
+      <w:r>
+        <w:t>Eine Prämie muss vorhanden sein.</w:t>
+      </w:r>
+    </w:p>
+    <w:tbl>
+      <w:tblPr>
+        <w:tblStyle w:val="Tabellenraster"/>
+        <w:tblW w:w="10490" w:type="dxa"/>
+        <w:tblInd w:w="-572" w:type="dxa"/>
+        <w:tblLook w:val="04A0" w:firstRow="1" w:lastRow="0" w:firstColumn="1" w:lastColumn="0" w:noHBand="0" w:noVBand="1"/>
+      </w:tblPr>
+      <w:tblGrid>
+        <w:gridCol w:w="997"/>
+        <w:gridCol w:w="3353"/>
+        <w:gridCol w:w="3485"/>
+        <w:gridCol w:w="2655"/>
+      </w:tblGrid>
+      <w:tr>
+        <w:tc>
+          <w:tcPr>
+            <w:tcW w:w="997" w:type="dxa"/>
+          </w:tcPr>
+          <w:p>
+            <w:pPr>
+              <w:spacing w:after="100"/>
+              <w:rPr>
+                <w:b/>
+              </w:rPr>
+            </w:pPr>
+            <w:r>
+              <w:rPr>
+                <w:b/>
+              </w:rPr>
+              <w:t>Test</w:t>
+            </w:r>
+            <w:r>
+              <w:rPr>
+                <w:b/>
+              </w:rPr>
+              <w:t>fälle</w:t>
+            </w:r>
+          </w:p>
+        </w:tc>
+        <w:tc>
+          <w:tcPr>
+            <w:tcW w:w="3353" w:type="dxa"/>
+          </w:tcPr>
+          <w:p>
+            <w:pPr>
+              <w:spacing w:after="100"/>
+              <w:rPr>
+                <w:b/>
+              </w:rPr>
+            </w:pPr>
+            <w:r>
+              <w:rPr>
+                <w:b/>
+              </w:rPr>
+              <w:t>Vorbedingung</w:t>
+            </w:r>
+          </w:p>
+        </w:tc>
+        <w:tc>
+          <w:tcPr>
+            <w:tcW w:w="3485" w:type="dxa"/>
+          </w:tcPr>
+          <w:p>
+            <w:pPr>
+              <w:spacing w:after="100"/>
+              <w:rPr>
+                <w:b/>
+              </w:rPr>
+            </w:pPr>
+            <w:r>
+              <w:rPr>
+                <w:b/>
+              </w:rPr>
+              <w:t>Aktion</w:t>
+            </w:r>
+          </w:p>
+        </w:tc>
+        <w:tc>
+          <w:tcPr>
+            <w:tcW w:w="2655" w:type="dxa"/>
+          </w:tcPr>
+          <w:p>
+            <w:pPr>
+              <w:spacing w:after="100"/>
+              <w:rPr>
+                <w:b/>
+              </w:rPr>
+            </w:pPr>
+            <w:r>
+              <w:rPr>
+                <w:b/>
+              </w:rPr>
+              <w:t>Ergebnis</w:t>
+            </w:r>
+          </w:p>
+        </w:tc>
+      </w:tr>
+      <w:tr>
+        <w:tc>
+          <w:tcPr>
+            <w:tcW w:w="997" w:type="dxa"/>
+          </w:tcPr>
+          <w:p>
+            <w:pPr>
+              <w:spacing w:after="100"/>
+            </w:pPr>
+            <w:r>
+              <w:t>1</w:t>
+            </w:r>
+          </w:p>
+        </w:tc>
+        <w:tc>
+          <w:tcPr>
+            <w:tcW w:w="3353" w:type="dxa"/>
+          </w:tcPr>
+          <w:p>
+            <w:pPr>
+              <w:spacing w:after="100"/>
+            </w:pPr>
+            <w:r>
+              <w:t>Anbieter mit dem Username User1 ist angemeldet.</w:t>
+            </w:r>
+          </w:p>
+        </w:tc>
+        <w:tc>
+          <w:tcPr>
+            <w:tcW w:w="3485" w:type="dxa"/>
+          </w:tcPr>
+          <w:p>
+            <w:pPr>
+              <w:spacing w:after="100"/>
+            </w:pPr>
+            <w:r>
+              <w:t>Der Benutzer befindet sich in dem Prämien Tab und drückt auf die Prämie, die er aktivieren/deaktivieren will.</w:t>
+            </w:r>
+          </w:p>
+        </w:tc>
+        <w:tc>
+          <w:tcPr>
+            <w:tcW w:w="2655" w:type="dxa"/>
+          </w:tcPr>
+          <w:p>
+            <w:pPr>
+              <w:spacing w:after="100"/>
+            </w:pPr>
+            <w:r>
+              <w:t>Er wird gefragt ob er die Prämie wirklich aktivieren/deaktivieren will</w:t>
+            </w:r>
+          </w:p>
+        </w:tc>
+      </w:tr>
+      <w:tr>
+        <w:tc>
+          <w:tcPr>
+            <w:tcW w:w="997" w:type="dxa"/>
+          </w:tcPr>
+          <w:p>
+            <w:pPr>
+              <w:spacing w:after="100"/>
+            </w:pPr>
+          </w:p>
+        </w:tc>
+        <w:tc>
+          <w:tcPr>
+            <w:tcW w:w="3353" w:type="dxa"/>
+          </w:tcPr>
+          <w:p>
+            <w:pPr>
+              <w:spacing w:after="100"/>
+            </w:pPr>
+          </w:p>
+        </w:tc>
+        <w:tc>
+          <w:tcPr>
+            <w:tcW w:w="3485" w:type="dxa"/>
+          </w:tcPr>
+          <w:p>
+            <w:pPr>
+              <w:spacing w:after="100"/>
+            </w:pPr>
+            <w:r>
+              <w:t>Drückt er auf Abbrechen.</w:t>
+            </w:r>
+          </w:p>
+        </w:tc>
+        <w:tc>
+          <w:tcPr>
+            <w:tcW w:w="2655" w:type="dxa"/>
+          </w:tcPr>
+          <w:p>
+            <w:pPr>
+              <w:spacing w:after="100"/>
+            </w:pPr>
+            <w:r>
+              <w:t>Wird die Prämie nicht aktiviert/deaktiviert.</w:t>
+            </w:r>
+          </w:p>
+        </w:tc>
+      </w:tr>
+      <w:tr>
+        <w:tc>
+          <w:tcPr>
+            <w:tcW w:w="997" w:type="dxa"/>
+          </w:tcPr>
+          <w:p>
+            <w:pPr>
+              <w:spacing w:after="100"/>
+            </w:pPr>
+          </w:p>
+        </w:tc>
+        <w:tc>
+          <w:tcPr>
+            <w:tcW w:w="3353" w:type="dxa"/>
+          </w:tcPr>
+          <w:p>
+            <w:pPr>
+              <w:spacing w:after="100"/>
+            </w:pPr>
+          </w:p>
+        </w:tc>
+        <w:tc>
+          <w:tcPr>
+            <w:tcW w:w="3485" w:type="dxa"/>
+          </w:tcPr>
+          <w:p>
+            <w:pPr>
+              <w:spacing w:after="100"/>
+            </w:pPr>
+            <w:r>
+              <w:t>Drückt er auf aktivieren/deaktivieren</w:t>
+            </w:r>
+          </w:p>
+        </w:tc>
+        <w:tc>
+          <w:tcPr>
+            <w:tcW w:w="2655" w:type="dxa"/>
+          </w:tcPr>
+          <w:p>
+            <w:pPr>
+              <w:spacing w:after="100"/>
+            </w:pPr>
+            <w:r>
+              <w:t>Wird die Prämie aktivieren/deaktiviert</w:t>
+            </w:r>
+          </w:p>
+        </w:tc>
+      </w:tr>
+    </w:tbl>
+    <w:p>
+      <w:pPr>
+        <w:rPr>
+          <w:lang w:eastAsia="de-AT"/>
+        </w:rPr>
+      </w:pPr>
+    </w:p>
+    <w:p>
+      <w:pPr>
+        <w:pStyle w:val="berschrift3"/>
+        <w:numPr>
+          <w:ilvl w:val="1"/>
+          <w:numId w:val="1"/>
+        </w:numPr>
+        <w:rPr>
+          <w:rFonts w:eastAsia="Times New Roman"/>
+          <w:lang w:eastAsia="de-AT"/>
+        </w:rPr>
+      </w:pPr>
+      <w:bookmarkStart w:id="0" w:name="_GoBack"/>
+      <w:r>
+        <w:rPr>
+          <w:rFonts w:eastAsia="Times New Roman"/>
+          <w:lang w:eastAsia="de-AT"/>
+        </w:rPr>
+        <w:t>Prämien filtern (Anbieter)</w:t>
+      </w:r>
+    </w:p>
+    <w:tbl>
+      <w:tblPr>
+        <w:tblStyle w:val="Tabellenraster"/>
+        <w:tblW w:w="0" w:type="auto"/>
+        <w:tblLook w:val="04A0" w:firstRow="1" w:lastRow="0" w:firstColumn="1" w:lastColumn="0" w:noHBand="0" w:noVBand="1"/>
+      </w:tblPr>
+      <w:tblGrid>
+        <w:gridCol w:w="3256"/>
+        <w:gridCol w:w="2785"/>
+        <w:gridCol w:w="3021"/>
+      </w:tblGrid>
+      <w:tr>
+        <w:tc>
+          <w:tcPr>
+            <w:tcW w:w="3256" w:type="dxa"/>
+            <w:tcBorders>
+              <w:top w:val="single" w:sz="4" w:space="0" w:color="auto"/>
+              <w:left w:val="single" w:sz="4" w:space="0" w:color="auto"/>
+              <w:bottom w:val="single" w:sz="4" w:space="0" w:color="auto"/>
+              <w:right w:val="single" w:sz="4" w:space="0" w:color="auto"/>
+            </w:tcBorders>
+            <w:hideMark/>
+          </w:tcPr>
+          <w:bookmarkEnd w:id="0"/>
+          <w:p>
+            <w:pPr>
+              <w:spacing w:after="100"/>
+              <w:rPr>
+                <w:b/>
+              </w:rPr>
+            </w:pPr>
+            <w:r>
+              <w:rPr>
+                <w:b/>
+              </w:rPr>
+              <w:t>Rolle</w:t>
+            </w:r>
+          </w:p>
+        </w:tc>
+        <w:tc>
+          <w:tcPr>
+            <w:tcW w:w="2785" w:type="dxa"/>
+            <w:tcBorders>
+              <w:top w:val="single" w:sz="4" w:space="0" w:color="auto"/>
+              <w:left w:val="single" w:sz="4" w:space="0" w:color="auto"/>
+              <w:bottom w:val="single" w:sz="4" w:space="0" w:color="auto"/>
+              <w:right w:val="single" w:sz="4" w:space="0" w:color="auto"/>
+            </w:tcBorders>
+            <w:hideMark/>
+          </w:tcPr>
+          <w:p>
+            <w:pPr>
+              <w:spacing w:after="100"/>
+              <w:rPr>
+                <w:b/>
+              </w:rPr>
+            </w:pPr>
+            <w:r>
+              <w:rPr>
+                <w:b/>
+              </w:rPr>
+              <w:t>Userstory</w:t>
+            </w:r>
+          </w:p>
+        </w:tc>
+        <w:tc>
+          <w:tcPr>
+            <w:tcW w:w="3021" w:type="dxa"/>
+            <w:tcBorders>
+              <w:top w:val="single" w:sz="4" w:space="0" w:color="auto"/>
+              <w:left w:val="single" w:sz="4" w:space="0" w:color="auto"/>
+              <w:bottom w:val="single" w:sz="4" w:space="0" w:color="auto"/>
+              <w:right w:val="single" w:sz="4" w:space="0" w:color="auto"/>
+            </w:tcBorders>
+            <w:hideMark/>
+          </w:tcPr>
+          <w:p>
+            <w:pPr>
+              <w:spacing w:after="100"/>
+              <w:rPr>
+                <w:b/>
+              </w:rPr>
+            </w:pPr>
+            <w:r>
+              <w:rPr>
+                <w:b/>
+              </w:rPr>
+              <w:t>Grund</w:t>
+            </w:r>
+          </w:p>
+        </w:tc>
+      </w:tr>
+      <w:tr>
+        <w:tc>
+          <w:tcPr>
+            <w:tcW w:w="3256" w:type="dxa"/>
+            <w:tcBorders>
+              <w:top w:val="single" w:sz="4" w:space="0" w:color="auto"/>
+              <w:left w:val="single" w:sz="4" w:space="0" w:color="auto"/>
+              <w:bottom w:val="single" w:sz="4" w:space="0" w:color="auto"/>
+              <w:right w:val="single" w:sz="4" w:space="0" w:color="auto"/>
+            </w:tcBorders>
+            <w:hideMark/>
+          </w:tcPr>
+          <w:p>
+            <w:pPr>
+              <w:spacing w:after="100"/>
+            </w:pPr>
+            <w:r>
+              <w:t>Als Anbieter möchte ich</w:t>
+            </w:r>
+          </w:p>
+        </w:tc>
+        <w:tc>
+          <w:tcPr>
+            <w:tcW w:w="2785" w:type="dxa"/>
+            <w:tcBorders>
+              <w:top w:val="single" w:sz="4" w:space="0" w:color="auto"/>
+              <w:left w:val="single" w:sz="4" w:space="0" w:color="auto"/>
+              <w:bottom w:val="single" w:sz="4" w:space="0" w:color="auto"/>
+              <w:right w:val="single" w:sz="4" w:space="0" w:color="auto"/>
+            </w:tcBorders>
+            <w:hideMark/>
+          </w:tcPr>
+          <w:p>
+            <w:pPr>
+              <w:spacing w:after="100"/>
+            </w:pPr>
+            <w:r>
+              <w:t>alle meine Prämien von einer bestimmten Location anzeigen werden oder alle aktiven</w:t>
+            </w:r>
+          </w:p>
+        </w:tc>
+        <w:tc>
+          <w:tcPr>
+            <w:tcW w:w="3021" w:type="dxa"/>
+            <w:tcBorders>
+              <w:top w:val="single" w:sz="4" w:space="0" w:color="auto"/>
+              <w:left w:val="single" w:sz="4" w:space="0" w:color="auto"/>
+              <w:bottom w:val="single" w:sz="4" w:space="0" w:color="auto"/>
+              <w:right w:val="single" w:sz="4" w:space="0" w:color="auto"/>
+            </w:tcBorders>
+          </w:tcPr>
+          <w:p>
+            <w:pPr>
+              <w:spacing w:after="100"/>
+            </w:pPr>
+            <w:r>
+              <w:t>Übersicht</w:t>
+            </w:r>
+          </w:p>
+        </w:tc>
+      </w:tr>
+    </w:tbl>
+    <w:p>
+      <w:pPr>
+        <w:spacing w:after="100"/>
+      </w:pPr>
+    </w:p>
+    <w:p>
+      <w:pPr>
+        <w:spacing w:after="100"/>
+      </w:pPr>
+      <w:r>
+        <w:rPr>
+          <w:b/>
+        </w:rPr>
+        <w:t>Akzeptanzkriterium</w:t>
+      </w:r>
+      <w:r>
+        <w:t>:</w:t>
+      </w:r>
+    </w:p>
+    <w:p>
+      <w:pPr>
+        <w:pStyle w:val="Listenabsatz"/>
+        <w:numPr>
+          <w:ilvl w:val="0"/>
+          <w:numId w:val="2"/>
+        </w:numPr>
+        <w:spacing w:after="100"/>
+      </w:pPr>
+      <w:r>
+        <w:t>Man muss als Anbieter angemeldet sein, um seine Prämien anzuschauen.</w:t>
+      </w:r>
+    </w:p>
+    <w:tbl>
+      <w:tblPr>
+        <w:tblStyle w:val="Tabellenraster"/>
+        <w:tblW w:w="10490" w:type="dxa"/>
+        <w:tblInd w:w="-572" w:type="dxa"/>
+        <w:tblLook w:val="04A0" w:firstRow="1" w:lastRow="0" w:firstColumn="1" w:lastColumn="0" w:noHBand="0" w:noVBand="1"/>
+      </w:tblPr>
+      <w:tblGrid>
+        <w:gridCol w:w="997"/>
+        <w:gridCol w:w="3353"/>
+        <w:gridCol w:w="3485"/>
+        <w:gridCol w:w="2655"/>
+      </w:tblGrid>
+      <w:tr>
+        <w:tc>
+          <w:tcPr>
+            <w:tcW w:w="997" w:type="dxa"/>
+          </w:tcPr>
+          <w:p>
+            <w:pPr>
+              <w:spacing w:after="100"/>
+              <w:rPr>
+                <w:b/>
+              </w:rPr>
+            </w:pPr>
+            <w:r>
+              <w:rPr>
+                <w:b/>
+              </w:rPr>
+              <w:t>Test</w:t>
+            </w:r>
+            <w:r>
+              <w:rPr>
+                <w:b/>
+              </w:rPr>
+              <w:t>fälle</w:t>
+            </w:r>
+          </w:p>
+        </w:tc>
+        <w:tc>
+          <w:tcPr>
+            <w:tcW w:w="3353" w:type="dxa"/>
+          </w:tcPr>
+          <w:p>
+            <w:pPr>
+              <w:spacing w:after="100"/>
+              <w:rPr>
+                <w:b/>
+              </w:rPr>
+            </w:pPr>
+            <w:r>
+              <w:rPr>
+                <w:b/>
+              </w:rPr>
+              <w:t>Vorbedingung</w:t>
+            </w:r>
+          </w:p>
+        </w:tc>
+        <w:tc>
+          <w:tcPr>
+            <w:tcW w:w="3485" w:type="dxa"/>
+          </w:tcPr>
+          <w:p>
+            <w:pPr>
+              <w:spacing w:after="100"/>
+              <w:rPr>
+                <w:b/>
+              </w:rPr>
+            </w:pPr>
+            <w:r>
+              <w:rPr>
+                <w:b/>
+              </w:rPr>
+              <w:t>Aktion</w:t>
+            </w:r>
+          </w:p>
+        </w:tc>
+        <w:tc>
+          <w:tcPr>
+            <w:tcW w:w="2655" w:type="dxa"/>
+          </w:tcPr>
+          <w:p>
+            <w:pPr>
+              <w:spacing w:after="100"/>
+              <w:rPr>
+                <w:b/>
+              </w:rPr>
+            </w:pPr>
+            <w:r>
+              <w:rPr>
+                <w:b/>
+              </w:rPr>
+              <w:t>Ergebnis</w:t>
+            </w:r>
+          </w:p>
+        </w:tc>
+      </w:tr>
+      <w:tr>
+        <w:tc>
+          <w:tcPr>
+            <w:tcW w:w="997" w:type="dxa"/>
+          </w:tcPr>
+          <w:p>
+            <w:pPr>
+              <w:spacing w:after="100"/>
+            </w:pPr>
+            <w:r>
+              <w:t>1</w:t>
+            </w:r>
+          </w:p>
+        </w:tc>
+        <w:tc>
+          <w:tcPr>
+            <w:tcW w:w="3353" w:type="dxa"/>
+          </w:tcPr>
+          <w:p>
+            <w:pPr>
+              <w:spacing w:after="100"/>
+            </w:pPr>
+            <w:r>
+              <w:t>Anbieter mit dem Username User1 ist angemeldet.</w:t>
+            </w:r>
+          </w:p>
+        </w:tc>
+        <w:tc>
+          <w:tcPr>
+            <w:tcW w:w="3485" w:type="dxa"/>
+          </w:tcPr>
+          <w:p>
+            <w:pPr>
+              <w:spacing w:after="100"/>
+            </w:pPr>
+            <w:r>
+              <w:t>Der Benutzer öffnet den Prämien Tab und wählt einen Filter aus</w:t>
+            </w:r>
+          </w:p>
+        </w:tc>
+        <w:tc>
+          <w:tcPr>
+            <w:tcW w:w="2655" w:type="dxa"/>
+          </w:tcPr>
+          <w:p>
+            <w:pPr>
+              <w:spacing w:after="100"/>
+            </w:pPr>
+            <w:r>
+              <w:t xml:space="preserve">Es werden ihm alle seine Prämien, die mit dem Filter übereinstimmen angezeigt. </w:t>
+            </w:r>
+          </w:p>
+        </w:tc>
+      </w:tr>
+    </w:tbl>
+    <w:p>
+      <w:pPr>
+        <w:rPr>
+          <w:lang w:eastAsia="de-AT"/>
+        </w:rPr>
+      </w:pPr>
     </w:p>
     <w:p>
       <w:pPr>
@@ -4666,7 +5958,7 @@
 </file>
 
 <file path=customXml/itemProps1.xml><?xml version="1.0" encoding="utf-8"?>
-<ds:datastoreItem xmlns:ds="http://schemas.openxmlformats.org/officeDocument/2006/customXml" ds:itemID="{A2B0E6E0-11A1-43C9-A67C-E53563B4B457}">
+<ds:datastoreItem xmlns:ds="http://schemas.openxmlformats.org/officeDocument/2006/customXml" ds:itemID="{EF2CBA59-EABE-41B8-9C65-E8B8F5748692}">
   <ds:schemaRefs>
     <ds:schemaRef ds:uri="http://schemas.openxmlformats.org/officeDocument/2006/bibliography"/>
   </ds:schemaRefs>

</xml_diff>